<commit_message>
The Boss: rename folder
</commit_message>
<xml_diff>
--- a/report/Báo cáo v0.3.docx
+++ b/report/Báo cáo v0.3.docx
@@ -15886,7 +15886,7 @@
                 <wp:positionV relativeFrom="paragraph">
                   <wp:posOffset>4617720</wp:posOffset>
                 </wp:positionV>
-                <wp:extent cx="5847715" cy="375285"/>
+                <wp:extent cx="5847715" cy="20116800"/>
                 <wp:effectExtent l="0" t="0" r="0" b="0"/>
                 <wp:wrapThrough wrapText="bothSides">
                   <wp:wrapPolygon edited="0">
@@ -15906,7 +15906,7 @@
                       <wps:spPr>
                         <a:xfrm>
                           <a:off x="0" y="0"/>
-                          <a:ext cx="5847715" cy="375285"/>
+                          <a:ext cx="5847715" cy="20116800"/>
                         </a:xfrm>
                         <a:prstGeom prst="rect">
                           <a:avLst/>
@@ -15952,7 +15952,7 @@
                 <v:stroke joinstyle="miter"/>
                 <v:path gradientshapeok="t" o:connecttype="rect"/>
               </v:shapetype>
-              <v:shape id="Text_x0020_Box_x0020_98" o:spid="_x0000_s1026" type="#_x0000_t202" style="position:absolute;left:0;text-align:left;margin-left:10.3pt;margin-top:363.6pt;width:460.45pt;height:29.55pt;z-index:251790336;visibility:visible;mso-wrap-style:square;mso-wrap-distance-left:9pt;mso-wrap-distance-top:0;mso-wrap-distance-right:9pt;mso-wrap-distance-bottom:0;mso-position-horizontal:absolute;mso-position-horizontal-relative:text;mso-position-vertical:absolute;mso-position-vertical-relative:text;v-text-anchor:top" o:gfxdata="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" stroked="f">
+              <v:shape id="Text_x0020_Box_x0020_98" o:spid="_x0000_s1026" type="#_x0000_t202" style="position:absolute;left:0;text-align:left;margin-left:10.3pt;margin-top:363.6pt;width:460.45pt;height:22in;z-index:251790336;visibility:visible;mso-wrap-style:square;mso-wrap-distance-left:9pt;mso-wrap-distance-top:0;mso-wrap-distance-right:9pt;mso-wrap-distance-bottom:0;mso-position-horizontal:absolute;mso-position-horizontal-relative:text;mso-position-vertical:absolute;mso-position-vertical-relative:text;v-text-anchor:top" o:gfxdata="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" stroked="f">
                 <v:textbox style="mso-fit-shape-to-text:t" inset="0,0,0,0">
                   <w:txbxContent>
                     <w:p>
@@ -15989,7 +15989,7 @@
                 <wp:positionV relativeFrom="paragraph">
                   <wp:posOffset>4617720</wp:posOffset>
                 </wp:positionV>
-                <wp:extent cx="5847715" cy="316865"/>
+                <wp:extent cx="5847715" cy="20116800"/>
                 <wp:effectExtent l="0" t="0" r="0" b="0"/>
                 <wp:wrapThrough wrapText="bothSides">
                   <wp:wrapPolygon edited="0">
@@ -16009,7 +16009,7 @@
                       <wps:spPr>
                         <a:xfrm>
                           <a:off x="0" y="0"/>
-                          <a:ext cx="5847715" cy="316865"/>
+                          <a:ext cx="5847715" cy="20116800"/>
                         </a:xfrm>
                         <a:prstGeom prst="rect">
                           <a:avLst/>
@@ -16071,7 +16071,7 @@
           </mc:Choice>
           <mc:Fallback>
             <w:pict>
-              <v:shape w14:anchorId="10D782E3" id="Text_x0020_Box_x0020_100" o:spid="_x0000_s1027" type="#_x0000_t202" style="position:absolute;left:0;text-align:left;margin-left:10.3pt;margin-top:363.6pt;width:460.45pt;height:24.95pt;z-index:251794432;visibility:visible;mso-wrap-style:square;mso-wrap-distance-left:9pt;mso-wrap-distance-top:0;mso-wrap-distance-right:9pt;mso-wrap-distance-bottom:0;mso-position-horizontal:absolute;mso-position-horizontal-relative:text;mso-position-vertical:absolute;mso-position-vertical-relative:text;v-text-anchor:top" o:gfxdata="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" stroked="f">
+              <v:shape w14:anchorId="10D782E3" id="Text_x0020_Box_x0020_100" o:spid="_x0000_s1027" type="#_x0000_t202" style="position:absolute;left:0;text-align:left;margin-left:10.3pt;margin-top:363.6pt;width:460.45pt;height:22in;z-index:251794432;visibility:visible;mso-wrap-style:square;mso-wrap-distance-left:9pt;mso-wrap-distance-top:0;mso-wrap-distance-right:9pt;mso-wrap-distance-bottom:0;mso-position-horizontal:absolute;mso-position-horizontal-relative:text;mso-position-vertical:absolute;mso-position-vertical-relative:text;v-text-anchor:top" o:gfxdata="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" stroked="f">
                 <v:textbox style="mso-fit-shape-to-text:t" inset="0,0,0,0">
                   <w:txbxContent>
                     <w:p>
@@ -16388,7 +16388,7 @@
                 <wp:positionV relativeFrom="paragraph">
                   <wp:posOffset>1806575</wp:posOffset>
                 </wp:positionV>
-                <wp:extent cx="4916170" cy="316865"/>
+                <wp:extent cx="4916170" cy="20116800"/>
                 <wp:effectExtent l="0" t="0" r="0" b="0"/>
                 <wp:wrapThrough wrapText="bothSides">
                   <wp:wrapPolygon edited="0">
@@ -16408,7 +16408,7 @@
                       <wps:spPr>
                         <a:xfrm>
                           <a:off x="0" y="0"/>
-                          <a:ext cx="4916170" cy="316865"/>
+                          <a:ext cx="4916170" cy="20116800"/>
                         </a:xfrm>
                         <a:prstGeom prst="rect">
                           <a:avLst/>
@@ -16482,7 +16482,7 @@
           </mc:Choice>
           <mc:Fallback>
             <w:pict>
-              <v:shape w14:anchorId="775728B5" id="Text_x0020_Box_x0020_99" o:spid="_x0000_s1029" type="#_x0000_t202" style="position:absolute;left:0;text-align:left;margin-left:46.45pt;margin-top:142.25pt;width:387.1pt;height:24.95pt;z-index:251792384;visibility:visible;mso-wrap-style:square;mso-wrap-distance-left:9pt;mso-wrap-distance-top:0;mso-wrap-distance-right:9pt;mso-wrap-distance-bottom:0;mso-position-horizontal:absolute;mso-position-horizontal-relative:text;mso-position-vertical:absolute;mso-position-vertical-relative:text;v-text-anchor:top" o:gfxdata="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" stroked="f">
+              <v:shape w14:anchorId="775728B5" id="Text_x0020_Box_x0020_99" o:spid="_x0000_s1029" type="#_x0000_t202" style="position:absolute;left:0;text-align:left;margin-left:46.45pt;margin-top:142.25pt;width:387.1pt;height:22in;z-index:251792384;visibility:visible;mso-wrap-style:square;mso-wrap-distance-left:9pt;mso-wrap-distance-top:0;mso-wrap-distance-right:9pt;mso-wrap-distance-bottom:0;mso-position-horizontal:absolute;mso-position-horizontal-relative:text;mso-position-vertical:absolute;mso-position-vertical-relative:text;v-text-anchor:top" o:gfxdata="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" stroked="f">
                 <v:textbox style="mso-fit-shape-to-text:t" inset="0,0,0,0">
                   <w:txbxContent>
                     <w:p>
@@ -19688,7 +19688,7 @@
                 <wp:positionV relativeFrom="paragraph">
                   <wp:posOffset>1472565</wp:posOffset>
                 </wp:positionV>
-                <wp:extent cx="3223260" cy="342265"/>
+                <wp:extent cx="3223260" cy="20116800"/>
                 <wp:effectExtent l="0" t="0" r="2540" b="2540"/>
                 <wp:wrapTopAndBottom/>
                 <wp:docPr id="84" name="Text Box 84"/>
@@ -19700,7 +19700,7 @@
                       <wps:spPr>
                         <a:xfrm>
                           <a:off x="0" y="0"/>
-                          <a:ext cx="3223260" cy="342265"/>
+                          <a:ext cx="3223260" cy="20116800"/>
                         </a:xfrm>
                         <a:prstGeom prst="rect">
                           <a:avLst/>
@@ -19744,7 +19744,7 @@
           </mc:Choice>
           <mc:Fallback>
             <w:pict>
-              <v:shape w14:anchorId="0FBE5A7C" id="Text_x0020_Box_x0020_84" o:spid="_x0000_s1055" type="#_x0000_t202" style="position:absolute;left:0;text-align:left;margin-left:100.65pt;margin-top:115.95pt;width:253.8pt;height:26.95pt;z-index:251783168;visibility:visible;mso-wrap-style:square;mso-wrap-distance-left:9pt;mso-wrap-distance-top:0;mso-wrap-distance-right:9pt;mso-wrap-distance-bottom:0;mso-position-horizontal:absolute;mso-position-horizontal-relative:text;mso-position-vertical:absolute;mso-position-vertical-relative:text;v-text-anchor:top" o:gfxdata="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" stroked="f">
+              <v:shape w14:anchorId="0FBE5A7C" id="Text_x0020_Box_x0020_84" o:spid="_x0000_s1055" type="#_x0000_t202" style="position:absolute;left:0;text-align:left;margin-left:100.65pt;margin-top:115.95pt;width:253.8pt;height:22in;z-index:251783168;visibility:visible;mso-wrap-style:square;mso-wrap-distance-left:9pt;mso-wrap-distance-top:0;mso-wrap-distance-right:9pt;mso-wrap-distance-bottom:0;mso-position-horizontal:absolute;mso-position-horizontal-relative:text;mso-position-vertical:absolute;mso-position-vertical-relative:text;v-text-anchor:top" o:gfxdata="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" stroked="f">
                 <v:textbox style="mso-fit-shape-to-text:t" inset="0,0,0,0">
                   <w:txbxContent>
                     <w:p>
@@ -19783,7 +19783,7 @@
                 <wp:positionV relativeFrom="paragraph">
                   <wp:posOffset>1475105</wp:posOffset>
                 </wp:positionV>
-                <wp:extent cx="3223260" cy="316865"/>
+                <wp:extent cx="3223260" cy="20116800"/>
                 <wp:effectExtent l="0" t="0" r="0" b="0"/>
                 <wp:wrapThrough wrapText="bothSides">
                   <wp:wrapPolygon edited="0">
@@ -19801,7 +19801,7 @@
                       <wps:spPr>
                         <a:xfrm>
                           <a:off x="0" y="0"/>
-                          <a:ext cx="3223260" cy="316865"/>
+                          <a:ext cx="3223260" cy="20116800"/>
                         </a:xfrm>
                         <a:prstGeom prst="rect">
                           <a:avLst/>
@@ -19886,7 +19886,7 @@
           </mc:Choice>
           <mc:Fallback>
             <w:pict>
-              <v:shape w14:anchorId="06B7576C" id="Text_x0020_Box_x0020_101" o:spid="_x0000_s1056" type="#_x0000_t202" style="position:absolute;left:0;text-align:left;margin-left:100.4pt;margin-top:116.15pt;width:253.8pt;height:24.95pt;z-index:251796480;visibility:visible;mso-wrap-style:square;mso-wrap-distance-left:9pt;mso-wrap-distance-top:0;mso-wrap-distance-right:9pt;mso-wrap-distance-bottom:0;mso-position-horizontal:absolute;mso-position-horizontal-relative:text;mso-position-vertical:absolute;mso-position-vertical-relative:text;v-text-anchor:top" o:gfxdata="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" stroked="f">
+              <v:shape w14:anchorId="06B7576C" id="Text_x0020_Box_x0020_101" o:spid="_x0000_s1056" type="#_x0000_t202" style="position:absolute;left:0;text-align:left;margin-left:100.4pt;margin-top:116.15pt;width:253.8pt;height:22in;z-index:251796480;visibility:visible;mso-wrap-style:square;mso-wrap-distance-left:9pt;mso-wrap-distance-top:0;mso-wrap-distance-right:9pt;mso-wrap-distance-bottom:0;mso-position-horizontal:absolute;mso-position-horizontal-relative:text;mso-position-vertical:absolute;mso-position-vertical-relative:text;v-text-anchor:top" o:gfxdata="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" stroked="f">
                 <v:textbox style="mso-fit-shape-to-text:t" inset="0,0,0,0">
                   <w:txbxContent>
                     <w:p>
@@ -21725,7 +21725,7 @@
                 <wp:positionV relativeFrom="paragraph">
                   <wp:posOffset>1885950</wp:posOffset>
                 </wp:positionV>
-                <wp:extent cx="3495040" cy="316865"/>
+                <wp:extent cx="3495040" cy="20116800"/>
                 <wp:effectExtent l="0" t="0" r="0" b="0"/>
                 <wp:wrapSquare wrapText="bothSides"/>
                 <wp:docPr id="104" name="Text Box 104"/>
@@ -21737,7 +21737,7 @@
                       <wps:spPr>
                         <a:xfrm>
                           <a:off x="0" y="0"/>
-                          <a:ext cx="3495040" cy="316865"/>
+                          <a:ext cx="3495040" cy="20116800"/>
                         </a:xfrm>
                         <a:prstGeom prst="rect">
                           <a:avLst/>
@@ -21836,7 +21836,7 @@
           </mc:Choice>
           <mc:Fallback>
             <w:pict>
-              <v:shape w14:anchorId="42FB5F3E" id="Text_x0020_Box_x0020_104" o:spid="_x0000_s1057" type="#_x0000_t202" style="position:absolute;left:0;text-align:left;margin-left:199.35pt;margin-top:148.5pt;width:275.2pt;height:24.95pt;z-index:251798528;visibility:visible;mso-wrap-style:square;mso-wrap-distance-left:9pt;mso-wrap-distance-top:0;mso-wrap-distance-right:9pt;mso-wrap-distance-bottom:0;mso-position-horizontal:absolute;mso-position-horizontal-relative:text;mso-position-vertical:absolute;mso-position-vertical-relative:text;v-text-anchor:top" o:gfxdata="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" stroked="f">
+              <v:shape w14:anchorId="42FB5F3E" id="Text_x0020_Box_x0020_104" o:spid="_x0000_s1057" type="#_x0000_t202" style="position:absolute;left:0;text-align:left;margin-left:199.35pt;margin-top:148.5pt;width:275.2pt;height:22in;z-index:251798528;visibility:visible;mso-wrap-style:square;mso-wrap-distance-left:9pt;mso-wrap-distance-top:0;mso-wrap-distance-right:9pt;mso-wrap-distance-bottom:0;mso-position-horizontal:absolute;mso-position-horizontal-relative:text;mso-position-vertical:absolute;mso-position-vertical-relative:text;v-text-anchor:top" o:gfxdata="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" stroked="f">
                 <v:textbox style="mso-fit-shape-to-text:t" inset="0,0,0,0">
                   <w:txbxContent>
                     <w:p>
@@ -27874,7 +27874,7 @@
                 <wp:positionV relativeFrom="paragraph">
                   <wp:posOffset>4086860</wp:posOffset>
                 </wp:positionV>
-                <wp:extent cx="6061075" cy="316865"/>
+                <wp:extent cx="6061075" cy="20116800"/>
                 <wp:effectExtent l="0" t="0" r="0" b="0"/>
                 <wp:wrapThrough wrapText="bothSides">
                   <wp:wrapPolygon edited="0">
@@ -27892,7 +27892,7 @@
                       <wps:spPr>
                         <a:xfrm>
                           <a:off x="0" y="0"/>
-                          <a:ext cx="6061075" cy="316865"/>
+                          <a:ext cx="6061075" cy="20116800"/>
                         </a:xfrm>
                         <a:prstGeom prst="rect">
                           <a:avLst/>
@@ -27991,7 +27991,7 @@
           </mc:Choice>
           <mc:Fallback>
             <w:pict>
-              <v:shape w14:anchorId="2536E636" id="Text_x0020_Box_x0020_106" o:spid="_x0000_s1084" type="#_x0000_t202" style="position:absolute;left:0;text-align:left;margin-left:12.5pt;margin-top:321.8pt;width:477.25pt;height:24.95pt;z-index:251800576;visibility:visible;mso-wrap-style:square;mso-wrap-distance-left:9pt;mso-wrap-distance-top:0;mso-wrap-distance-right:9pt;mso-wrap-distance-bottom:0;mso-position-horizontal:absolute;mso-position-horizontal-relative:text;mso-position-vertical:absolute;mso-position-vertical-relative:text;v-text-anchor:top" o:gfxdata="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" stroked="f">
+              <v:shape w14:anchorId="2536E636" id="Text_x0020_Box_x0020_106" o:spid="_x0000_s1084" type="#_x0000_t202" style="position:absolute;left:0;text-align:left;margin-left:12.5pt;margin-top:321.8pt;width:477.25pt;height:22in;z-index:251800576;visibility:visible;mso-wrap-style:square;mso-wrap-distance-left:9pt;mso-wrap-distance-top:0;mso-wrap-distance-right:9pt;mso-wrap-distance-bottom:0;mso-position-horizontal:absolute;mso-position-horizontal-relative:text;mso-position-vertical:absolute;mso-position-vertical-relative:text;v-text-anchor:top" o:gfxdata="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" stroked="f">
                 <v:textbox style="mso-fit-shape-to-text:t" inset="0,0,0,0">
                   <w:txbxContent>
                     <w:p>
@@ -29318,7 +29318,7 @@
                 <wp:positionV relativeFrom="paragraph">
                   <wp:posOffset>2206625</wp:posOffset>
                 </wp:positionV>
-                <wp:extent cx="5715635" cy="342265"/>
+                <wp:extent cx="5715635" cy="20116800"/>
                 <wp:effectExtent l="0" t="0" r="0" b="0"/>
                 <wp:wrapThrough wrapText="bothSides">
                   <wp:wrapPolygon edited="0">
@@ -29338,7 +29338,7 @@
                       <wps:spPr>
                         <a:xfrm>
                           <a:off x="0" y="0"/>
-                          <a:ext cx="5715635" cy="342265"/>
+                          <a:ext cx="5715635" cy="20116800"/>
                         </a:xfrm>
                         <a:prstGeom prst="rect">
                           <a:avLst/>
@@ -29426,7 +29426,7 @@
           </mc:Choice>
           <mc:Fallback>
             <w:pict>
-              <v:shape w14:anchorId="5606CB67" id="Text_x0020_Box_x0020_109" o:spid="_x0000_s1085" type="#_x0000_t202" style="position:absolute;left:0;text-align:left;margin-left:18.75pt;margin-top:173.75pt;width:450.05pt;height:26.95pt;z-index:251802624;visibility:visible;mso-wrap-style:square;mso-wrap-distance-left:9pt;mso-wrap-distance-top:0;mso-wrap-distance-right:9pt;mso-wrap-distance-bottom:0;mso-position-horizontal:absolute;mso-position-horizontal-relative:text;mso-position-vertical:absolute;mso-position-vertical-relative:text;v-text-anchor:top" o:gfxdata="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" stroked="f">
+              <v:shape w14:anchorId="5606CB67" id="Text_x0020_Box_x0020_109" o:spid="_x0000_s1085" type="#_x0000_t202" style="position:absolute;left:0;text-align:left;margin-left:18.75pt;margin-top:173.75pt;width:450.05pt;height:22in;z-index:251802624;visibility:visible;mso-wrap-style:square;mso-wrap-distance-left:9pt;mso-wrap-distance-top:0;mso-wrap-distance-right:9pt;mso-wrap-distance-bottom:0;mso-position-horizontal:absolute;mso-position-horizontal-relative:text;mso-position-vertical:absolute;mso-position-vertical-relative:text;v-text-anchor:top" o:gfxdata="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" stroked="f">
                 <v:textbox style="mso-fit-shape-to-text:t" inset="0,0,0,0">
                   <w:txbxContent>
                     <w:p>
@@ -30228,7 +30228,7 @@
                 <wp:positionV relativeFrom="paragraph">
                   <wp:posOffset>4371975</wp:posOffset>
                 </wp:positionV>
-                <wp:extent cx="5714365" cy="316865"/>
+                <wp:extent cx="5714365" cy="20116800"/>
                 <wp:effectExtent l="0" t="0" r="635" b="0"/>
                 <wp:wrapTopAndBottom/>
                 <wp:docPr id="110" name="Text Box 110"/>
@@ -30240,7 +30240,7 @@
                       <wps:spPr>
                         <a:xfrm>
                           <a:off x="0" y="0"/>
-                          <a:ext cx="5714365" cy="316865"/>
+                          <a:ext cx="5714365" cy="20116800"/>
                         </a:xfrm>
                         <a:prstGeom prst="rect">
                           <a:avLst/>
@@ -30342,7 +30342,7 @@
           </mc:Choice>
           <mc:Fallback>
             <w:pict>
-              <v:shape w14:anchorId="7D8FF867" id="Text_x0020_Box_x0020_110" o:spid="_x0000_s1096" type="#_x0000_t202" style="position:absolute;left:0;text-align:left;margin-left:0;margin-top:344.25pt;width:449.95pt;height:24.95pt;z-index:251804672;visibility:visible;mso-wrap-style:square;mso-width-percent:0;mso-wrap-distance-left:9pt;mso-wrap-distance-top:0;mso-wrap-distance-right:9pt;mso-wrap-distance-bottom:0;mso-position-horizontal:absolute;mso-position-horizontal-relative:text;mso-position-vertical:absolute;mso-position-vertical-relative:text;mso-width-percent:0;mso-width-relative:margin;v-text-anchor:top" o:gfxdata="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" stroked="f">
+              <v:shape w14:anchorId="7D8FF867" id="Text_x0020_Box_x0020_110" o:spid="_x0000_s1096" type="#_x0000_t202" style="position:absolute;left:0;text-align:left;margin-left:0;margin-top:344.25pt;width:449.95pt;height:22in;z-index:251804672;visibility:visible;mso-wrap-style:square;mso-width-percent:0;mso-wrap-distance-left:9pt;mso-wrap-distance-top:0;mso-wrap-distance-right:9pt;mso-wrap-distance-bottom:0;mso-position-horizontal:absolute;mso-position-horizontal-relative:text;mso-position-vertical:absolute;mso-position-vertical-relative:text;mso-width-percent:0;mso-width-relative:margin;v-text-anchor:top" o:gfxdata="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" stroked="f">
                 <v:textbox style="mso-fit-shape-to-text:t" inset="0,0,0,0">
                   <w:txbxContent>
                     <w:p>
@@ -32583,7 +32583,7 @@
               <w:rPr>
                 <w:b/>
               </w:rPr>
-              <w:t>Phần trăm</w:t>
+              <w:t>Tỷ lệ</w:t>
             </w:r>
           </w:p>
         </w:tc>
@@ -32649,7 +32649,7 @@
               <w:rPr>
                 <w:b/>
               </w:rPr>
-              <w:t>Phần trăm</w:t>
+              <w:t>Tỷ lệ</w:t>
             </w:r>
           </w:p>
         </w:tc>
@@ -32715,7 +32715,7 @@
               <w:rPr>
                 <w:b/>
               </w:rPr>
-              <w:t>Phần trăm</w:t>
+              <w:t>Tỷ lệ</w:t>
             </w:r>
           </w:p>
         </w:tc>
@@ -32780,6 +32780,9 @@
               <w:ind w:firstLine="0"/>
               <w:jc w:val="center"/>
             </w:pPr>
+            <w:r>
+              <w:t>87.5</w:t>
+            </w:r>
           </w:p>
         </w:tc>
         <w:tc>
@@ -32837,6 +32840,9 @@
               <w:ind w:firstLine="0"/>
               <w:jc w:val="center"/>
             </w:pPr>
+            <w:r>
+              <w:t>94.9</w:t>
+            </w:r>
           </w:p>
         </w:tc>
         <w:tc>
@@ -32894,6 +32900,9 @@
               <w:ind w:firstLine="0"/>
               <w:jc w:val="center"/>
             </w:pPr>
+            <w:r>
+              <w:t>92.1</w:t>
+            </w:r>
           </w:p>
         </w:tc>
       </w:tr>
@@ -32957,6 +32966,9 @@
               <w:ind w:firstLine="0"/>
               <w:jc w:val="center"/>
             </w:pPr>
+            <w:r>
+              <w:t>97.2</w:t>
+            </w:r>
           </w:p>
         </w:tc>
         <w:tc>
@@ -33014,6 +33026,9 @@
               <w:ind w:firstLine="0"/>
               <w:jc w:val="center"/>
             </w:pPr>
+            <w:r>
+              <w:t>75.6</w:t>
+            </w:r>
           </w:p>
         </w:tc>
         <w:tc>
@@ -33071,6 +33086,9 @@
               <w:ind w:firstLine="0"/>
               <w:jc w:val="center"/>
             </w:pPr>
+            <w:r>
+              <w:t>81.9</w:t>
+            </w:r>
           </w:p>
         </w:tc>
       </w:tr>
@@ -33134,6 +33152,9 @@
               <w:ind w:firstLine="0"/>
               <w:jc w:val="center"/>
             </w:pPr>
+            <w:r>
+              <w:t>87.1</w:t>
+            </w:r>
           </w:p>
         </w:tc>
         <w:tc>
@@ -33191,6 +33212,9 @@
               <w:ind w:firstLine="0"/>
               <w:jc w:val="center"/>
             </w:pPr>
+            <w:r>
+              <w:t>80.0</w:t>
+            </w:r>
           </w:p>
         </w:tc>
         <w:tc>
@@ -33248,6 +33272,9 @@
               <w:ind w:firstLine="0"/>
               <w:jc w:val="center"/>
             </w:pPr>
+            <w:r>
+              <w:t>89.5</w:t>
+            </w:r>
           </w:p>
         </w:tc>
       </w:tr>
@@ -33311,6 +33338,9 @@
               <w:ind w:firstLine="0"/>
               <w:jc w:val="center"/>
             </w:pPr>
+            <w:r>
+              <w:t>92.2</w:t>
+            </w:r>
           </w:p>
         </w:tc>
         <w:tc>
@@ -33368,6 +33398,9 @@
               <w:ind w:firstLine="0"/>
               <w:jc w:val="center"/>
             </w:pPr>
+            <w:r>
+              <w:t>75.6</w:t>
+            </w:r>
           </w:p>
         </w:tc>
         <w:tc>
@@ -33425,6 +33458,9 @@
               <w:ind w:firstLine="0"/>
               <w:jc w:val="center"/>
             </w:pPr>
+            <w:r>
+              <w:t>92.9</w:t>
+            </w:r>
           </w:p>
         </w:tc>
       </w:tr>
@@ -33488,6 +33524,9 @@
               <w:ind w:firstLine="0"/>
               <w:jc w:val="center"/>
             </w:pPr>
+            <w:r>
+              <w:t>84.4</w:t>
+            </w:r>
           </w:p>
         </w:tc>
         <w:tc>
@@ -33545,6 +33584,9 @@
               <w:ind w:firstLine="0"/>
               <w:jc w:val="center"/>
             </w:pPr>
+            <w:r>
+              <w:t>90.7</w:t>
+            </w:r>
           </w:p>
         </w:tc>
         <w:tc>
@@ -33602,6 +33644,9 @@
               <w:ind w:firstLine="0"/>
               <w:jc w:val="center"/>
             </w:pPr>
+            <w:r>
+              <w:t>93.2</w:t>
+            </w:r>
           </w:p>
         </w:tc>
       </w:tr>
@@ -33665,6 +33710,9 @@
               <w:ind w:firstLine="0"/>
               <w:jc w:val="center"/>
             </w:pPr>
+            <w:r>
+              <w:t>80.0</w:t>
+            </w:r>
           </w:p>
         </w:tc>
         <w:tc>
@@ -33722,6 +33770,9 @@
               <w:ind w:firstLine="0"/>
               <w:jc w:val="center"/>
             </w:pPr>
+            <w:r>
+              <w:t>88.2</w:t>
+            </w:r>
           </w:p>
         </w:tc>
         <w:tc>
@@ -33779,6 +33830,9 @@
               <w:ind w:firstLine="0"/>
               <w:jc w:val="center"/>
             </w:pPr>
+            <w:r>
+              <w:t>92.5</w:t>
+            </w:r>
           </w:p>
         </w:tc>
       </w:tr>
@@ -33842,6 +33896,9 @@
               <w:ind w:firstLine="0"/>
               <w:jc w:val="center"/>
             </w:pPr>
+            <w:r>
+              <w:t>94.2</w:t>
+            </w:r>
           </w:p>
         </w:tc>
         <w:tc>
@@ -33899,6 +33956,9 @@
               <w:ind w:firstLine="0"/>
               <w:jc w:val="center"/>
             </w:pPr>
+            <w:r>
+              <w:t>90.3</w:t>
+            </w:r>
           </w:p>
         </w:tc>
         <w:tc>
@@ -33956,6 +34016,9 @@
               <w:ind w:firstLine="0"/>
               <w:jc w:val="center"/>
             </w:pPr>
+            <w:r>
+              <w:t>92.5</w:t>
+            </w:r>
           </w:p>
         </w:tc>
       </w:tr>
@@ -34019,6 +34082,9 @@
               <w:ind w:firstLine="0"/>
               <w:jc w:val="center"/>
             </w:pPr>
+            <w:r>
+              <w:t>82.8</w:t>
+            </w:r>
           </w:p>
         </w:tc>
         <w:tc>
@@ -34076,6 +34142,9 @@
               <w:ind w:firstLine="0"/>
               <w:jc w:val="center"/>
             </w:pPr>
+            <w:r>
+              <w:t>86.2</w:t>
+            </w:r>
           </w:p>
         </w:tc>
         <w:tc>
@@ -34133,6 +34202,9 @@
               <w:ind w:firstLine="0"/>
               <w:jc w:val="center"/>
             </w:pPr>
+            <w:r>
+              <w:t>94.5</w:t>
+            </w:r>
           </w:p>
         </w:tc>
       </w:tr>
@@ -34196,6 +34268,9 @@
               <w:ind w:firstLine="0"/>
               <w:jc w:val="center"/>
             </w:pPr>
+            <w:r>
+              <w:t>91.7</w:t>
+            </w:r>
           </w:p>
         </w:tc>
         <w:tc>
@@ -34253,6 +34328,9 @@
               <w:ind w:firstLine="0"/>
               <w:jc w:val="center"/>
             </w:pPr>
+            <w:r>
+              <w:t>100</w:t>
+            </w:r>
           </w:p>
         </w:tc>
         <w:tc>
@@ -34304,7 +34382,13 @@
     </w:tbl>
     <w:p>
       <w:r>
-        <w:t>Để sử dụng lại kết quả xây dựng mạng trong quá trình xây dựng ứng dụng ở giai đoạn sau, đề tài sử dụng tính năng lưu trữ mạng dưới dạng tập tin JSON của module brain.js.</w:t>
+        <w:t xml:space="preserve">Để sử dụng lại kết quả xây dựng mạng trong quá trình xây dựng ứng dụng ở giai đoạn sau, đề tài sử dụng tính năng lưu trữ mạng dưới dạng </w:t>
+      </w:r>
+      <w:r>
+        <w:t>tập tin JSON của module brain</w:t>
+      </w:r>
+      <w:r>
+        <w:t>.</w:t>
       </w:r>
     </w:p>
     <w:p>
@@ -34462,12 +34546,11 @@
       </w:r>
     </w:p>
     <w:p>
-      <w:pPr>
-        <w:ind w:firstLine="0"/>
-      </w:pPr>
       <w:r>
         <w:t>Trong sách giáo khoa còn có nhiều tranh minh hoạ sinh động nhằm hỗ trợ học sinh liên kết giữa từ ngữ với hình ảnh, nghĩa của từ và tình huống giao tiếp đồng thời tạo cảm hứng cho học sinh.</w:t>
       </w:r>
+      <w:bookmarkStart w:id="77" w:name="_GoBack"/>
+      <w:bookmarkEnd w:id="77"/>
     </w:p>
     <w:p>
       <w:pPr>
@@ -34477,7 +34560,7 @@
           <w:numId w:val="25"/>
         </w:numPr>
       </w:pPr>
-      <w:bookmarkStart w:id="77" w:name="_Toc485668499"/>
+      <w:bookmarkStart w:id="78" w:name="_Toc485668499"/>
       <w:r>
         <w:t>Xác định y</w:t>
       </w:r>
@@ -34487,7 +34570,7 @@
       <w:r>
         <w:t>u</w:t>
       </w:r>
-      <w:bookmarkEnd w:id="77"/>
+      <w:bookmarkEnd w:id="78"/>
     </w:p>
     <w:p>
       <w:r>
@@ -34771,11 +34854,11 @@
           <w:numId w:val="25"/>
         </w:numPr>
       </w:pPr>
-      <w:bookmarkStart w:id="78" w:name="_Toc485668500"/>
+      <w:bookmarkStart w:id="79" w:name="_Toc485668500"/>
       <w:r>
         <w:t>Thiết kế cơ sở dữ liệu</w:t>
       </w:r>
-      <w:bookmarkEnd w:id="78"/>
+      <w:bookmarkEnd w:id="79"/>
     </w:p>
     <w:p>
       <w:r>
@@ -34797,11 +34880,11 @@
           <w:numId w:val="25"/>
         </w:numPr>
       </w:pPr>
-      <w:bookmarkStart w:id="79" w:name="_Toc485668501"/>
+      <w:bookmarkStart w:id="80" w:name="_Toc485668501"/>
       <w:r>
         <w:t>Cài đặt ứng dụng</w:t>
       </w:r>
-      <w:bookmarkEnd w:id="79"/>
+      <w:bookmarkEnd w:id="80"/>
     </w:p>
     <w:p>
       <w:r>
@@ -35726,7 +35809,7 @@
           <w:sz w:val="26"/>
         </w:rPr>
       </w:pPr>
-      <w:bookmarkStart w:id="80" w:name="_Toc485756990"/>
+      <w:bookmarkStart w:id="81" w:name="_Toc485756990"/>
       <w:r>
         <w:rPr>
           <w:sz w:val="26"/>
@@ -35813,7 +35896,7 @@
         </w:rPr>
         <w:t>máy chủ</w:t>
       </w:r>
-      <w:bookmarkEnd w:id="80"/>
+      <w:bookmarkEnd w:id="81"/>
     </w:p>
     <w:p>
       <w:pPr>
@@ -36197,11 +36280,11 @@
           <w:numId w:val="25"/>
         </w:numPr>
       </w:pPr>
-      <w:bookmarkStart w:id="81" w:name="_Toc485668502"/>
+      <w:bookmarkStart w:id="82" w:name="_Toc485668502"/>
       <w:r>
         <w:t>Cài đặt ứng dụng</w:t>
       </w:r>
-      <w:bookmarkEnd w:id="81"/>
+      <w:bookmarkEnd w:id="82"/>
     </w:p>
     <w:p>
       <w:pPr>
@@ -36211,11 +36294,11 @@
           <w:numId w:val="25"/>
         </w:numPr>
       </w:pPr>
-      <w:bookmarkStart w:id="82" w:name="_Toc485668503"/>
+      <w:bookmarkStart w:id="83" w:name="_Toc485668503"/>
       <w:r>
         <w:t>Huấn luyện và lưu trữ mạng</w:t>
       </w:r>
-      <w:bookmarkEnd w:id="82"/>
+      <w:bookmarkEnd w:id="83"/>
     </w:p>
     <w:p>
       <w:pPr>
@@ -39824,11 +39907,11 @@
           <w:numId w:val="25"/>
         </w:numPr>
       </w:pPr>
-      <w:bookmarkStart w:id="83" w:name="_Toc485668504"/>
+      <w:bookmarkStart w:id="84" w:name="_Toc485668504"/>
       <w:r>
         <w:t>Các chức năng của học viên</w:t>
       </w:r>
-      <w:bookmarkEnd w:id="83"/>
+      <w:bookmarkEnd w:id="84"/>
     </w:p>
     <w:p>
       <w:r>
@@ -39875,11 +39958,11 @@
           <w:numId w:val="25"/>
         </w:numPr>
       </w:pPr>
-      <w:bookmarkStart w:id="84" w:name="_Toc485668505"/>
+      <w:bookmarkStart w:id="85" w:name="_Toc485668505"/>
       <w:r>
         <w:t>Các chức năng quản lý</w:t>
       </w:r>
-      <w:bookmarkEnd w:id="84"/>
+      <w:bookmarkEnd w:id="85"/>
     </w:p>
     <w:p>
       <w:r>
@@ -39953,7 +40036,7 @@
           <w:sz w:val="26"/>
         </w:rPr>
       </w:pPr>
-      <w:bookmarkStart w:id="85" w:name="_Toc485757017"/>
+      <w:bookmarkStart w:id="86" w:name="_Toc485757017"/>
       <w:r>
         <w:rPr>
           <w:sz w:val="26"/>
@@ -40040,15 +40123,13 @@
         </w:rPr>
         <w:t xml:space="preserve">Giao </w:t>
       </w:r>
-      <w:bookmarkStart w:id="86" w:name="_GoBack"/>
+      <w:r>
+        <w:rPr>
+          <w:sz w:val="26"/>
+        </w:rPr>
+        <w:t>diện trang chỉnh sửa từ vựng</w:t>
+      </w:r>
       <w:bookmarkEnd w:id="86"/>
-      <w:r>
-        <w:rPr>
-          <w:sz w:val="26"/>
-        </w:rPr>
-        <w:t>diện trang chỉnh sửa từ vựng</w:t>
-      </w:r>
-      <w:bookmarkEnd w:id="85"/>
     </w:p>
     <w:p>
       <w:r>
@@ -41396,21 +41477,7 @@
             <w:rStyle w:val="Hyperlink"/>
             <w:lang w:val="vi-VN"/>
           </w:rPr>
-          <w:t>https://code.google.com/archive/p/andi</w:t>
-        </w:r>
-        <w:r>
-          <w:rPr>
-            <w:rStyle w:val="Hyperlink"/>
-            <w:lang w:val="vi-VN"/>
-          </w:rPr>
-          <w:t>c</w:t>
-        </w:r>
-        <w:r>
-          <w:rPr>
-            <w:rStyle w:val="Hyperlink"/>
-            <w:lang w:val="vi-VN"/>
-          </w:rPr>
-          <w:t>t</w:t>
+          <w:t>https://code.google.com/archive/p/andict</w:t>
         </w:r>
       </w:hyperlink>
       <w:r>
@@ -47292,7 +47359,7 @@
 </file>
 
 <file path=customXml/itemProps1.xml><?xml version="1.0" encoding="utf-8"?>
-<ds:datastoreItem xmlns:ds="http://schemas.openxmlformats.org/officeDocument/2006/customXml" ds:itemID="{6866B702-B123-7248-BA87-573DEEEAA4A0}">
+<ds:datastoreItem xmlns:ds="http://schemas.openxmlformats.org/officeDocument/2006/customXml" ds:itemID="{7648788E-FC74-BF47-AF47-445A983EC03E}">
   <ds:schemaRefs>
     <ds:schemaRef ds:uri="http://schemas.openxmlformats.org/officeDocument/2006/bibliography"/>
   </ds:schemaRefs>

</xml_diff>

<commit_message>
The Boss: add paging report
</commit_message>
<xml_diff>
--- a/report/Báo cáo v0.3.docx
+++ b/report/Báo cáo v0.3.docx
@@ -333,8 +333,10 @@
           <w:lang w:val="en-GB"/>
         </w:rPr>
         <w:sectPr>
-          <w:footerReference w:type="even" r:id="rId9"/>
-          <w:headerReference w:type="first" r:id="rId10"/>
+          <w:headerReference w:type="even" r:id="rId9"/>
+          <w:headerReference w:type="default" r:id="rId10"/>
+          <w:footerReference w:type="even" r:id="rId11"/>
+          <w:headerReference w:type="first" r:id="rId12"/>
           <w:endnotePr>
             <w:numFmt w:val="decimal"/>
           </w:endnotePr>
@@ -7444,7 +7446,15 @@
         <w:rPr>
           <w:szCs w:val="26"/>
         </w:rPr>
-        <w:t>trong lĩnh vực trí tuệ nhân tạo mà cụ thể là mô hình mạng nơ-ron nhân tạo</w:t>
+        <w:t>trong lĩnh vực trí tuệ nhân tạo mà cụ thể là</w:t>
+      </w:r>
+      <w:bookmarkStart w:id="18" w:name="_GoBack"/>
+      <w:bookmarkEnd w:id="18"/>
+      <w:r>
+        <w:rPr>
+          <w:szCs w:val="26"/>
+        </w:rPr>
+        <w:t xml:space="preserve"> mô hình mạng nơ-ron nhân tạo</w:t>
       </w:r>
       <w:r>
         <w:rPr>
@@ -7470,7 +7480,7 @@
           <w:szCs w:val="28"/>
         </w:rPr>
       </w:pPr>
-      <w:bookmarkStart w:id="18" w:name="_Toc485668468"/>
+      <w:bookmarkStart w:id="19" w:name="_Toc485668468"/>
       <w:r>
         <w:t xml:space="preserve">Nền tảng </w:t>
       </w:r>
@@ -7487,7 +7497,7 @@
         </w:rPr>
         <w:t>NodeJS</w:t>
       </w:r>
-      <w:bookmarkEnd w:id="18"/>
+      <w:bookmarkEnd w:id="19"/>
     </w:p>
     <w:p>
       <w:pPr>
@@ -7577,7 +7587,7 @@
           <w:lang w:val="vi-VN"/>
         </w:rPr>
       </w:pPr>
-      <w:bookmarkStart w:id="19" w:name="_Toc485668469"/>
+      <w:bookmarkStart w:id="20" w:name="_Toc485668469"/>
       <w:r>
         <w:rPr>
           <w:lang w:val="vi-VN"/>
@@ -7585,7 +7595,7 @@
         <w:lastRenderedPageBreak/>
         <w:t>Đặc điểm của NodeJS</w:t>
       </w:r>
-      <w:bookmarkEnd w:id="19"/>
+      <w:bookmarkEnd w:id="20"/>
     </w:p>
     <w:p>
       <w:pPr>
@@ -7945,7 +7955,7 @@
           <w:numId w:val="11"/>
         </w:numPr>
       </w:pPr>
-      <w:bookmarkStart w:id="20" w:name="_Toc485668470"/>
+      <w:bookmarkStart w:id="21" w:name="_Toc485668470"/>
       <w:r>
         <w:lastRenderedPageBreak/>
         <w:t>Khi nào nên sử dụng NodeJS</w:t>
@@ -7953,7 +7963,7 @@
       <w:r>
         <w:t>?</w:t>
       </w:r>
-      <w:bookmarkEnd w:id="20"/>
+      <w:bookmarkEnd w:id="21"/>
     </w:p>
     <w:p>
       <w:pPr>
@@ -7963,11 +7973,11 @@
           <w:numId w:val="11"/>
         </w:numPr>
       </w:pPr>
-      <w:bookmarkStart w:id="21" w:name="_Toc485668471"/>
+      <w:bookmarkStart w:id="22" w:name="_Toc485668471"/>
       <w:r>
         <w:t>Cài đặt môi trường NodeJS và các công cụ phát triển</w:t>
       </w:r>
-      <w:bookmarkEnd w:id="21"/>
+      <w:bookmarkEnd w:id="22"/>
     </w:p>
     <w:p>
       <w:pPr>
@@ -8242,14 +8252,14 @@
           <w:numId w:val="11"/>
         </w:numPr>
       </w:pPr>
-      <w:bookmarkStart w:id="22" w:name="_Toc485668472"/>
+      <w:bookmarkStart w:id="23" w:name="_Toc485668472"/>
       <w:r>
         <w:t>Phát triển ứng dụng với</w:t>
       </w:r>
       <w:r>
         <w:t xml:space="preserve"> NodeJS</w:t>
       </w:r>
-      <w:bookmarkEnd w:id="22"/>
+      <w:bookmarkEnd w:id="23"/>
     </w:p>
     <w:p>
       <w:pPr>
@@ -10498,7 +10508,7 @@
           <w:numId w:val="11"/>
         </w:numPr>
       </w:pPr>
-      <w:bookmarkStart w:id="23" w:name="_Toc485668473"/>
+      <w:bookmarkStart w:id="24" w:name="_Toc485668473"/>
       <w:r>
         <w:t>Angular</w:t>
       </w:r>
@@ -10508,7 +10518,7 @@
       <w:r>
         <w:t xml:space="preserve"> Framework</w:t>
       </w:r>
-      <w:bookmarkEnd w:id="23"/>
+      <w:bookmarkEnd w:id="24"/>
     </w:p>
     <w:p>
       <w:r>
@@ -11554,7 +11564,7 @@
                     <pic:cNvPicPr/>
                   </pic:nvPicPr>
                   <pic:blipFill>
-                    <a:blip r:embed="rId11">
+                    <a:blip r:embed="rId13">
                       <a:extLst>
                         <a:ext uri="{28A0092B-C50C-407E-A947-70E740481C1C}">
                           <a14:useLocalDpi xmlns:a14="http://schemas.microsoft.com/office/drawing/2010/main" val="0"/>
@@ -11589,7 +11599,7 @@
           <w:sz w:val="24"/>
         </w:rPr>
       </w:pPr>
-      <w:bookmarkStart w:id="24" w:name="_Toc485757006"/>
+      <w:bookmarkStart w:id="25" w:name="_Toc485757006"/>
       <w:r>
         <w:rPr>
           <w:sz w:val="26"/>
@@ -11682,7 +11692,7 @@
         </w:rPr>
         <w:t>: Kết quả chạy ứng dụng Helloword với AngularJS</w:t>
       </w:r>
-      <w:bookmarkEnd w:id="24"/>
+      <w:bookmarkEnd w:id="25"/>
     </w:p>
     <w:p>
       <w:r>
@@ -11764,7 +11774,7 @@
           <w:numId w:val="11"/>
         </w:numPr>
       </w:pPr>
-      <w:bookmarkStart w:id="25" w:name="_Toc485668474"/>
+      <w:bookmarkStart w:id="26" w:name="_Toc485668474"/>
       <w:r>
         <w:t xml:space="preserve">NoSQL và </w:t>
       </w:r>
@@ -11777,7 +11787,7 @@
       <w:r>
         <w:t>, Redis</w:t>
       </w:r>
-      <w:bookmarkEnd w:id="25"/>
+      <w:bookmarkEnd w:id="26"/>
     </w:p>
     <w:p>
       <w:pPr>
@@ -11787,14 +11797,14 @@
           <w:numId w:val="11"/>
         </w:numPr>
       </w:pPr>
-      <w:bookmarkStart w:id="26" w:name="_Toc485668475"/>
+      <w:bookmarkStart w:id="27" w:name="_Toc485668475"/>
       <w:r>
         <w:t xml:space="preserve">Cơ sở dữ liệu </w:t>
       </w:r>
       <w:r>
         <w:t>NoSQL</w:t>
       </w:r>
-      <w:bookmarkEnd w:id="26"/>
+      <w:bookmarkEnd w:id="27"/>
     </w:p>
     <w:p>
       <w:r>
@@ -11850,7 +11860,7 @@
           <w:sz w:val="26"/>
         </w:rPr>
       </w:pPr>
-      <w:bookmarkStart w:id="27" w:name="_Toc485756982"/>
+      <w:bookmarkStart w:id="28" w:name="_Toc485756982"/>
       <w:r>
         <w:rPr>
           <w:sz w:val="26"/>
@@ -11943,7 +11953,7 @@
         </w:rPr>
         <w:t>: Bảng so sánh CSDL NoSQL và cư cở dữ liệu quan hệ truyền thống</w:t>
       </w:r>
-      <w:bookmarkEnd w:id="27"/>
+      <w:bookmarkEnd w:id="28"/>
     </w:p>
     <w:tbl>
       <w:tblPr>
@@ -12475,7 +12485,7 @@
           <w:sz w:val="26"/>
         </w:rPr>
       </w:pPr>
-      <w:bookmarkStart w:id="28" w:name="_Toc485756983"/>
+      <w:bookmarkStart w:id="29" w:name="_Toc485756983"/>
       <w:r>
         <w:rPr>
           <w:sz w:val="26"/>
@@ -12568,7 +12578,7 @@
         </w:rPr>
         <w:t>: Bảng phân loại hệ quản trị CSQL NoSQL</w:t>
       </w:r>
-      <w:bookmarkEnd w:id="28"/>
+      <w:bookmarkEnd w:id="29"/>
     </w:p>
     <w:tbl>
       <w:tblPr>
@@ -12921,11 +12931,11 @@
           <w:numId w:val="11"/>
         </w:numPr>
       </w:pPr>
-      <w:bookmarkStart w:id="29" w:name="_Toc485668476"/>
+      <w:bookmarkStart w:id="30" w:name="_Toc485668476"/>
       <w:r>
         <w:t>Hệ quản trị CSDL MongoDB</w:t>
       </w:r>
-      <w:bookmarkEnd w:id="29"/>
+      <w:bookmarkEnd w:id="30"/>
     </w:p>
     <w:p>
       <w:pPr>
@@ -13091,7 +13101,7 @@
           <w:sz w:val="26"/>
         </w:rPr>
       </w:pPr>
-      <w:bookmarkStart w:id="30" w:name="_Toc485756984"/>
+      <w:bookmarkStart w:id="31" w:name="_Toc485756984"/>
       <w:r>
         <w:rPr>
           <w:sz w:val="26"/>
@@ -13184,7 +13194,7 @@
         </w:rPr>
         <w:t>: Các khái niệm tương đương giữa SQL DB và MongoDB</w:t>
       </w:r>
-      <w:bookmarkEnd w:id="30"/>
+      <w:bookmarkEnd w:id="31"/>
     </w:p>
     <w:tbl>
       <w:tblPr>
@@ -14084,7 +14094,7 @@
           <w:sz w:val="26"/>
         </w:rPr>
       </w:pPr>
-      <w:bookmarkStart w:id="31" w:name="_Toc485756985"/>
+      <w:bookmarkStart w:id="32" w:name="_Toc485756985"/>
       <w:r>
         <w:rPr>
           <w:sz w:val="26"/>
@@ -14177,7 +14187,7 @@
         </w:rPr>
         <w:t>: Các thao tác với MongoDB</w:t>
       </w:r>
-      <w:bookmarkEnd w:id="31"/>
+      <w:bookmarkEnd w:id="32"/>
     </w:p>
     <w:tbl>
       <w:tblPr>
@@ -15551,11 +15561,11 @@
           <w:numId w:val="11"/>
         </w:numPr>
       </w:pPr>
-      <w:bookmarkStart w:id="32" w:name="_Toc485668477"/>
+      <w:bookmarkStart w:id="33" w:name="_Toc485668477"/>
       <w:r>
         <w:t>Hệ thống lưu trữ cache máy chủ Redis</w:t>
       </w:r>
-      <w:bookmarkEnd w:id="32"/>
+      <w:bookmarkEnd w:id="33"/>
     </w:p>
     <w:p>
       <w:r>
@@ -15783,7 +15793,7 @@
           <w:numId w:val="11"/>
         </w:numPr>
       </w:pPr>
-      <w:bookmarkStart w:id="33" w:name="_Toc485668478"/>
+      <w:bookmarkStart w:id="34" w:name="_Toc485668478"/>
       <w:r>
         <w:lastRenderedPageBreak/>
         <w:t xml:space="preserve">Thuật toán phân lớp dữ liệu </w:t>
@@ -15794,7 +15804,7 @@
       <w:r>
         <w:t>Neural Network</w:t>
       </w:r>
-      <w:bookmarkEnd w:id="33"/>
+      <w:bookmarkEnd w:id="34"/>
     </w:p>
     <w:p>
       <w:r>
@@ -15851,11 +15861,11 @@
           <w:numId w:val="11"/>
         </w:numPr>
       </w:pPr>
-      <w:bookmarkStart w:id="34" w:name="_Toc485668479"/>
+      <w:bookmarkStart w:id="35" w:name="_Toc485668479"/>
       <w:r>
         <w:t>Ý tưởng xây dựng mạng Neural nhân tạo</w:t>
       </w:r>
-      <w:bookmarkEnd w:id="34"/>
+      <w:bookmarkEnd w:id="35"/>
     </w:p>
     <w:p>
       <w:r>
@@ -16183,7 +16193,7 @@
                                 <w:sz w:val="34"/>
                               </w:rPr>
                             </w:pPr>
-                            <w:bookmarkStart w:id="35" w:name="_Toc485757007"/>
+                            <w:bookmarkStart w:id="36" w:name="_Toc485757007"/>
                             <w:r>
                               <w:rPr>
                                 <w:sz w:val="26"/>
@@ -16202,7 +16212,7 @@
                               </w:rPr>
                               <w:t>: Cấu trúc của một Neural sinh học</w:t>
                             </w:r>
-                            <w:bookmarkEnd w:id="35"/>
+                            <w:bookmarkEnd w:id="36"/>
                           </w:p>
                         </w:txbxContent>
                       </wps:txbx>
@@ -16300,7 +16310,7 @@
                     </pic:cNvPicPr>
                   </pic:nvPicPr>
                   <pic:blipFill>
-                    <a:blip r:embed="rId12">
+                    <a:blip r:embed="rId14">
                       <a:extLst>
                         <a:ext uri="{28A0092B-C50C-407E-A947-70E740481C1C}">
                           <a14:useLocalDpi xmlns:a14="http://schemas.microsoft.com/office/drawing/2010/main" val="0"/>
@@ -18982,7 +18992,7 @@
           <w:sz w:val="26"/>
         </w:rPr>
       </w:pPr>
-      <w:bookmarkStart w:id="40" w:name="_Toc485756986"/>
+      <w:bookmarkStart w:id="39" w:name="_Toc485756986"/>
       <w:r>
         <w:rPr>
           <w:sz w:val="26"/>
@@ -19075,7 +19085,7 @@
         </w:rPr>
         <w:t>: Các hàm kích hoạt thường dùng trong mô hình neural nhân tạo</w:t>
       </w:r>
-      <w:bookmarkEnd w:id="40"/>
+      <w:bookmarkEnd w:id="39"/>
     </w:p>
     <w:tbl>
       <w:tblPr>
@@ -19334,7 +19344,7 @@
                           <pic:cNvPicPr/>
                         </pic:nvPicPr>
                         <pic:blipFill>
-                          <a:blip r:embed="rId13">
+                          <a:blip r:embed="rId15">
                             <a:extLst>
                               <a:ext uri="{28A0092B-C50C-407E-A947-70E740481C1C}">
                                 <a14:useLocalDpi xmlns:a14="http://schemas.microsoft.com/office/drawing/2010/main" val="0"/>
@@ -19623,7 +19633,7 @@
                           <pic:cNvPicPr/>
                         </pic:nvPicPr>
                         <pic:blipFill>
-                          <a:blip r:embed="rId14">
+                          <a:blip r:embed="rId16">
                             <a:extLst>
                               <a:ext uri="{28A0092B-C50C-407E-A947-70E740481C1C}">
                                 <a14:useLocalDpi xmlns:a14="http://schemas.microsoft.com/office/drawing/2010/main" val="0"/>
@@ -19813,7 +19823,7 @@
                           <pic:cNvPicPr/>
                         </pic:nvPicPr>
                         <pic:blipFill>
-                          <a:blip r:embed="rId15">
+                          <a:blip r:embed="rId17">
                             <a:extLst>
                               <a:ext uri="{28A0092B-C50C-407E-A947-70E740481C1C}">
                                 <a14:useLocalDpi xmlns:a14="http://schemas.microsoft.com/office/drawing/2010/main" val="0"/>
@@ -20010,7 +20020,7 @@
                                 <w:sz w:val="34"/>
                               </w:rPr>
                             </w:pPr>
-                            <w:bookmarkStart w:id="41" w:name="_Toc485757008"/>
+                            <w:bookmarkStart w:id="40" w:name="_Toc485757008"/>
                             <w:r>
                               <w:rPr>
                                 <w:sz w:val="26"/>
@@ -20054,7 +20064,7 @@
                               </w:rPr>
                               <w:t>: Minh hoạ một Neural</w:t>
                             </w:r>
-                            <w:bookmarkEnd w:id="41"/>
+                            <w:bookmarkEnd w:id="40"/>
                           </w:p>
                         </w:txbxContent>
                       </wps:txbx>
@@ -20168,7 +20178,7 @@
                     <pic:cNvPicPr/>
                   </pic:nvPicPr>
                   <pic:blipFill>
-                    <a:blip r:embed="rId16">
+                    <a:blip r:embed="rId18">
                       <a:extLst>
                         <a:ext uri="{28A0092B-C50C-407E-A947-70E740481C1C}">
                           <a14:useLocalDpi xmlns:a14="http://schemas.microsoft.com/office/drawing/2010/main" val="0"/>
@@ -20374,7 +20384,7 @@
           <w:numId w:val="11"/>
         </w:numPr>
       </w:pPr>
-      <w:bookmarkStart w:id="43" w:name="_Toc485668481"/>
+      <w:bookmarkStart w:id="41" w:name="_Toc485668481"/>
       <w:r>
         <w:t xml:space="preserve">Mạng Neural nhân tạo và </w:t>
       </w:r>
@@ -20387,7 +20397,7 @@
       <w:r>
         <w:t>c</w:t>
       </w:r>
-      <w:bookmarkEnd w:id="43"/>
+      <w:bookmarkEnd w:id="41"/>
     </w:p>
     <w:p>
       <w:r>
@@ -20451,7 +20461,7 @@
                     <pic:cNvPicPr/>
                   </pic:nvPicPr>
                   <pic:blipFill>
-                    <a:blip r:embed="rId17">
+                    <a:blip r:embed="rId19">
                       <a:extLst>
                         <a:ext uri="{28A0092B-C50C-407E-A947-70E740481C1C}">
                           <a14:useLocalDpi xmlns:a14="http://schemas.microsoft.com/office/drawing/2010/main" val="0"/>
@@ -20493,7 +20503,7 @@
           <w:sz w:val="26"/>
         </w:rPr>
       </w:pPr>
-      <w:bookmarkStart w:id="44" w:name="_Toc485757009"/>
+      <w:bookmarkStart w:id="42" w:name="_Toc485757009"/>
       <w:r>
         <w:rPr>
           <w:sz w:val="26"/>
@@ -20586,7 +20596,7 @@
         </w:rPr>
         <w:t>: Cấu trúc Neural của phép toán XOR</w:t>
       </w:r>
-      <w:bookmarkEnd w:id="44"/>
+      <w:bookmarkEnd w:id="42"/>
     </w:p>
     <w:p>
       <w:r>
@@ -20618,7 +20628,7 @@
           <w:sz w:val="26"/>
         </w:rPr>
       </w:pPr>
-      <w:bookmarkStart w:id="45" w:name="_Toc485756987"/>
+      <w:bookmarkStart w:id="43" w:name="_Toc485756987"/>
       <w:r>
         <w:rPr>
           <w:sz w:val="26"/>
@@ -20705,7 +20715,7 @@
         </w:rPr>
         <w:t>: Bảng chân trị của phép toán XOR</w:t>
       </w:r>
-      <w:bookmarkEnd w:id="45"/>
+      <w:bookmarkEnd w:id="43"/>
     </w:p>
     <w:tbl>
       <w:tblPr>
@@ -21006,7 +21016,7 @@
                     <pic:cNvPicPr/>
                   </pic:nvPicPr>
                   <pic:blipFill>
-                    <a:blip r:embed="rId18">
+                    <a:blip r:embed="rId20">
                       <a:extLst>
                         <a:ext uri="{28A0092B-C50C-407E-A947-70E740481C1C}">
                           <a14:useLocalDpi xmlns:a14="http://schemas.microsoft.com/office/drawing/2010/main" val="0"/>
@@ -21049,7 +21059,7 @@
           <w:sz w:val="26"/>
         </w:rPr>
       </w:pPr>
-      <w:bookmarkStart w:id="46" w:name="_Toc485757010"/>
+      <w:bookmarkStart w:id="44" w:name="_Toc485757010"/>
       <w:r>
         <w:rPr>
           <w:sz w:val="26"/>
@@ -21142,7 +21152,7 @@
         </w:rPr>
         <w:t>:  Mô hình chung của mạng Neural đa lớp</w:t>
       </w:r>
-      <w:bookmarkEnd w:id="46"/>
+      <w:bookmarkEnd w:id="44"/>
     </w:p>
     <w:p>
       <w:r>
@@ -21831,14 +21841,14 @@
           <w:lang w:val="vi-VN"/>
         </w:rPr>
       </w:pPr>
-      <w:bookmarkStart w:id="47" w:name="_Toc485668482"/>
+      <w:bookmarkStart w:id="45" w:name="_Toc485668482"/>
       <w:r>
         <w:rPr>
           <w:lang w:val="vi-VN"/>
         </w:rPr>
         <w:t>Các mô hình mạng neural</w:t>
       </w:r>
-      <w:bookmarkEnd w:id="47"/>
+      <w:bookmarkEnd w:id="45"/>
     </w:p>
     <w:p>
       <w:r>
@@ -21985,7 +21995,7 @@
                                 <w:sz w:val="34"/>
                               </w:rPr>
                             </w:pPr>
-                            <w:bookmarkStart w:id="48" w:name="_Toc485757011"/>
+                            <w:bookmarkStart w:id="46" w:name="_Toc485757011"/>
                             <w:r>
                               <w:rPr>
                                 <w:sz w:val="26"/>
@@ -22041,7 +22051,7 @@
                               </w:rPr>
                               <w:t>: Mô hình Perceptron</w:t>
                             </w:r>
-                            <w:bookmarkEnd w:id="48"/>
+                            <w:bookmarkEnd w:id="46"/>
                           </w:p>
                         </w:txbxContent>
                       </wps:txbx>
@@ -22166,7 +22176,7 @@
                     <pic:cNvPicPr/>
                   </pic:nvPicPr>
                   <pic:blipFill>
-                    <a:blip r:embed="rId19">
+                    <a:blip r:embed="rId21">
                       <a:extLst>
                         <a:ext uri="{28A0092B-C50C-407E-A947-70E740481C1C}">
                           <a14:useLocalDpi xmlns:a14="http://schemas.microsoft.com/office/drawing/2010/main" val="0"/>
@@ -22258,11 +22268,11 @@
           <w:numId w:val="11"/>
         </w:numPr>
       </w:pPr>
-      <w:bookmarkStart w:id="50" w:name="_Toc485668483"/>
+      <w:bookmarkStart w:id="47" w:name="_Toc485668483"/>
       <w:r>
         <w:t>Giải thuật lan truyền ngược</w:t>
       </w:r>
-      <w:bookmarkEnd w:id="50"/>
+      <w:bookmarkEnd w:id="47"/>
     </w:p>
     <w:p>
       <w:r>
@@ -24609,7 +24619,7 @@
           <w:numId w:val="11"/>
         </w:numPr>
       </w:pPr>
-      <w:bookmarkStart w:id="51" w:name="_Toc485668484"/>
+      <w:bookmarkStart w:id="48" w:name="_Toc485668484"/>
       <w:r>
         <w:t xml:space="preserve">Các vấn đề </w:t>
       </w:r>
@@ -24622,7 +24632,7 @@
       <w:r>
         <w:t>ơng pháp lan truyền ngược</w:t>
       </w:r>
-      <w:bookmarkEnd w:id="51"/>
+      <w:bookmarkEnd w:id="48"/>
     </w:p>
     <w:p>
       <w:r>
@@ -25083,7 +25093,7 @@
                     <pic:cNvPicPr/>
                   </pic:nvPicPr>
                   <pic:blipFill>
-                    <a:blip r:embed="rId20">
+                    <a:blip r:embed="rId22">
                       <a:extLst>
                         <a:ext uri="{28A0092B-C50C-407E-A947-70E740481C1C}">
                           <a14:useLocalDpi xmlns:a14="http://schemas.microsoft.com/office/drawing/2010/main" val="0"/>
@@ -25120,7 +25130,7 @@
           <w:lang w:val="vi-VN"/>
         </w:rPr>
       </w:pPr>
-      <w:bookmarkStart w:id="52" w:name="_Toc485757012"/>
+      <w:bookmarkStart w:id="49" w:name="_Toc485757012"/>
       <w:r>
         <w:rPr>
           <w:sz w:val="26"/>
@@ -25213,7 +25223,7 @@
         </w:rPr>
         <w:t>: Minh hoạ quá trình huấn luyện với gradient descent</w:t>
       </w:r>
-      <w:bookmarkEnd w:id="52"/>
+      <w:bookmarkEnd w:id="49"/>
     </w:p>
     <w:p>
       <w:pPr>
@@ -26000,11 +26010,11 @@
           <w:numId w:val="11"/>
         </w:numPr>
       </w:pPr>
-      <w:bookmarkStart w:id="53" w:name="_Toc485668485"/>
+      <w:bookmarkStart w:id="50" w:name="_Toc485668485"/>
       <w:r>
         <w:t>Các thư viện hỗ trợ xây dựng mạng Neural trong môi trường NodeJS</w:t>
       </w:r>
-      <w:bookmarkEnd w:id="53"/>
+      <w:bookmarkEnd w:id="50"/>
     </w:p>
     <w:p>
       <w:r>
@@ -26226,11 +26236,11 @@
           <w:numId w:val="11"/>
         </w:numPr>
       </w:pPr>
-      <w:bookmarkStart w:id="54" w:name="_Toc485668486"/>
+      <w:bookmarkStart w:id="51" w:name="_Toc485668486"/>
       <w:r>
         <w:t>Bài toán nhận dạng chữ viết tay</w:t>
       </w:r>
-      <w:bookmarkEnd w:id="54"/>
+      <w:bookmarkEnd w:id="51"/>
     </w:p>
     <w:p>
       <w:r>
@@ -26251,7 +26261,7 @@
       <w:r>
         <w:t>g tin cậy là điều không dễ dàng.</w:t>
       </w:r>
-      <w:bookmarkStart w:id="55" w:name="_Toc485668487"/>
+      <w:bookmarkStart w:id="52" w:name="_Toc485668487"/>
     </w:p>
     <w:p>
       <w:pPr>
@@ -26267,7 +26277,7 @@
       <w:r>
         <w:t>xây dựng hệ thống nhận dạng chữ viết tay</w:t>
       </w:r>
-      <w:bookmarkEnd w:id="55"/>
+      <w:bookmarkEnd w:id="52"/>
     </w:p>
     <w:p>
       <w:r>
@@ -28149,7 +28159,7 @@
                                 <w:sz w:val="34"/>
                               </w:rPr>
                             </w:pPr>
-                            <w:bookmarkStart w:id="56" w:name="_Toc485756999"/>
+                            <w:bookmarkStart w:id="53" w:name="_Toc485756999"/>
                             <w:r>
                               <w:rPr>
                                 <w:sz w:val="26"/>
@@ -28205,7 +28215,7 @@
                               </w:rPr>
                               <w:t>: Cấu trúc chung của hệ thống nhận dạng chữ viết tay</w:t>
                             </w:r>
-                            <w:bookmarkEnd w:id="56"/>
+                            <w:bookmarkEnd w:id="53"/>
                           </w:p>
                         </w:txbxContent>
                       </wps:txbx>
@@ -28347,11 +28357,11 @@
           <w:numId w:val="11"/>
         </w:numPr>
       </w:pPr>
-      <w:bookmarkStart w:id="58" w:name="_Toc485668488"/>
+      <w:bookmarkStart w:id="54" w:name="_Toc485668488"/>
       <w:r>
         <w:t>Các kỹ thuật trích rút đặc trưng</w:t>
       </w:r>
-      <w:bookmarkEnd w:id="58"/>
+      <w:bookmarkEnd w:id="54"/>
     </w:p>
     <w:p>
       <w:r>
@@ -28625,11 +28635,11 @@
       <w:r>
         <w:fldChar w:fldCharType="end"/>
       </w:r>
-      <w:bookmarkStart w:id="59" w:name="_Toc485668489"/>
+      <w:bookmarkStart w:id="55" w:name="_Toc485668489"/>
       <w:r>
         <w:t>Xử lý ảnh</w:t>
       </w:r>
-      <w:bookmarkEnd w:id="59"/>
+      <w:bookmarkEnd w:id="55"/>
     </w:p>
     <w:p>
       <w:r>
@@ -29114,7 +29124,7 @@
       <w:pPr>
         <w:pStyle w:val="Heading1"/>
       </w:pPr>
-      <w:bookmarkStart w:id="60" w:name="_Toc485668490"/>
+      <w:bookmarkStart w:id="56" w:name="_Toc485668490"/>
       <w:r>
         <w:lastRenderedPageBreak/>
         <w:t xml:space="preserve">CHƯƠNG 3: </w:t>
@@ -29122,7 +29132,7 @@
       <w:r>
         <w:t>XÂY DỰNG ỨNG DỤNG</w:t>
       </w:r>
-      <w:bookmarkEnd w:id="60"/>
+      <w:bookmarkEnd w:id="56"/>
     </w:p>
     <w:p>
       <w:pPr>
@@ -29132,14 +29142,14 @@
           <w:numId w:val="25"/>
         </w:numPr>
       </w:pPr>
-      <w:bookmarkStart w:id="61" w:name="_Toc485668491"/>
+      <w:bookmarkStart w:id="57" w:name="_Toc485668491"/>
       <w:r>
         <w:t>Xây dựng bộ dữ liệ</w:t>
       </w:r>
       <w:r>
         <w:t>u sử dụng</w:t>
       </w:r>
-      <w:bookmarkEnd w:id="61"/>
+      <w:bookmarkEnd w:id="57"/>
     </w:p>
     <w:p>
       <w:pPr>
@@ -29189,7 +29199,7 @@
                     <pic:cNvPicPr/>
                   </pic:nvPicPr>
                   <pic:blipFill>
-                    <a:blip r:embed="rId21" cstate="print">
+                    <a:blip r:embed="rId23" cstate="print">
                       <a:extLst>
                         <a:ext uri="{28A0092B-C50C-407E-A947-70E740481C1C}">
                           <a14:useLocalDpi xmlns:a14="http://schemas.microsoft.com/office/drawing/2010/main" val="0"/>
@@ -29225,7 +29235,7 @@
           <w:szCs w:val="24"/>
         </w:rPr>
       </w:pPr>
-      <w:bookmarkStart w:id="62" w:name="_Toc485757013"/>
+      <w:bookmarkStart w:id="58" w:name="_Toc485757013"/>
       <w:r>
         <w:rPr>
           <w:sz w:val="26"/>
@@ -29333,7 +29343,7 @@
         </w:rPr>
         <w:t>:Bộ 26 ký tự mẫu</w:t>
       </w:r>
-      <w:bookmarkEnd w:id="62"/>
+      <w:bookmarkEnd w:id="58"/>
     </w:p>
     <w:p>
       <w:pPr>
@@ -29452,7 +29462,7 @@
                     <pic:cNvPicPr/>
                   </pic:nvPicPr>
                   <pic:blipFill>
-                    <a:blip r:embed="rId22" cstate="print">
+                    <a:blip r:embed="rId24" cstate="print">
                       <a:extLst>
                         <a:ext uri="{28A0092B-C50C-407E-A947-70E740481C1C}">
                           <a14:useLocalDpi xmlns:a14="http://schemas.microsoft.com/office/drawing/2010/main" val="0"/>
@@ -29494,7 +29504,7 @@
           <w:sz w:val="26"/>
         </w:rPr>
       </w:pPr>
-      <w:bookmarkStart w:id="63" w:name="_Toc485757014"/>
+      <w:bookmarkStart w:id="59" w:name="_Toc485757014"/>
       <w:r>
         <w:rPr>
           <w:sz w:val="26"/>
@@ -29611,7 +29621,7 @@
         </w:rPr>
         <w:t>”</w:t>
       </w:r>
-      <w:bookmarkEnd w:id="63"/>
+      <w:bookmarkEnd w:id="59"/>
     </w:p>
     <w:p>
       <w:r>
@@ -29695,7 +29705,7 @@
                           </pic:cNvPicPr>
                         </pic:nvPicPr>
                         <pic:blipFill>
-                          <a:blip r:embed="rId23" cstate="print">
+                          <a:blip r:embed="rId25" cstate="print">
                             <a:extLst>
                               <a:ext uri="{28A0092B-C50C-407E-A947-70E740481C1C}">
                                 <a14:useLocalDpi xmlns:a14="http://schemas.microsoft.com/office/drawing/2010/main" val="0"/>
@@ -29731,7 +29741,7 @@
                           </pic:cNvPicPr>
                         </pic:nvPicPr>
                         <pic:blipFill>
-                          <a:blip r:embed="rId24" cstate="print">
+                          <a:blip r:embed="rId26" cstate="print">
                             <a:extLst>
                               <a:ext uri="{28A0092B-C50C-407E-A947-70E740481C1C}">
                                 <a14:useLocalDpi xmlns:a14="http://schemas.microsoft.com/office/drawing/2010/main" val="0"/>
@@ -29760,7 +29770,7 @@
                           </pic:cNvPicPr>
                         </pic:nvPicPr>
                         <pic:blipFill>
-                          <a:blip r:embed="rId25">
+                          <a:blip r:embed="rId27">
                             <a:extLst>
                               <a:ext uri="{28A0092B-C50C-407E-A947-70E740481C1C}">
                                 <a14:useLocalDpi xmlns:a14="http://schemas.microsoft.com/office/drawing/2010/main" val="0"/>
@@ -30112,15 +30122,15 @@
                   <o:lock v:ext="edit" aspectratio="t"/>
                 </v:shapetype>
                 <v:shape id="Picture_x0020_19" o:spid="_x0000_s1087" type="#_x0000_t75" style="position:absolute;left:449580;top:106680;width:490220;height:535940;visibility:visible;mso-wrap-style:square" o:gfxdata="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" stroked="t" strokecolor="#a5a5a5 [2092]">
-                  <v:imagedata r:id="rId26" o:title=""/>
+                  <v:imagedata r:id="rId28" o:title=""/>
                   <v:path arrowok="t"/>
                 </v:shape>
                 <v:shape id="Picture_x0020_21" o:spid="_x0000_s1088" type="#_x0000_t75" style="position:absolute;left:2057400;top:106680;width:490220;height:535940;visibility:visible;mso-wrap-style:square" o:gfxdata="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">
-                  <v:imagedata r:id="rId27" o:title=""/>
+                  <v:imagedata r:id="rId29" o:title=""/>
                   <v:path arrowok="t"/>
                 </v:shape>
                 <v:shape id="Picture_x0020_25" o:spid="_x0000_s1089" type="#_x0000_t75" style="position:absolute;left:4221480;top:106680;width:358775;height:507365;visibility:visible;mso-wrap-style:square" o:gfxdata="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" stroked="t" strokecolor="#a5a5a5 [2092]">
-                  <v:imagedata r:id="rId28" o:title=""/>
+                  <v:imagedata r:id="rId30" o:title=""/>
                   <v:path arrowok="t"/>
                 </v:shape>
                 <v:shape id="Text_x0020_Box_x0020_26" o:spid="_x0000_s1090" type="#_x0000_t202" style="position:absolute;left:106680;top:685800;width:1146810;height:346710;visibility:visible;mso-wrap-style:square;v-text-anchor:top" o:gfxdata="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" filled="f" stroked="f">
@@ -30320,7 +30330,7 @@
                                 <w:sz w:val="34"/>
                               </w:rPr>
                             </w:pPr>
-                            <w:bookmarkStart w:id="64" w:name="_Toc485757015"/>
+                            <w:bookmarkStart w:id="60" w:name="_Toc485757015"/>
                             <w:r>
                               <w:rPr>
                                 <w:sz w:val="26"/>
@@ -30364,7 +30374,7 @@
                               </w:rPr>
                               <w:t>: Mô tả quá trình tiền xử lý tập dữ liệu</w:t>
                             </w:r>
-                            <w:bookmarkEnd w:id="64"/>
+                            <w:bookmarkEnd w:id="60"/>
                           </w:p>
                         </w:txbxContent>
                       </wps:txbx>
@@ -30573,7 +30583,7 @@
                                 <w:sz w:val="34"/>
                               </w:rPr>
                             </w:pPr>
-                            <w:bookmarkStart w:id="66" w:name="_Toc485757016"/>
+                            <w:bookmarkStart w:id="61" w:name="_Toc485757016"/>
                             <w:r>
                               <w:rPr>
                                 <w:sz w:val="26"/>
@@ -30629,7 +30639,7 @@
                               </w:rPr>
                               <w:t>: Minh hoạ phương pháp trích chọn đặc trưng</w:t>
                             </w:r>
-                            <w:bookmarkEnd w:id="66"/>
+                            <w:bookmarkEnd w:id="61"/>
                           </w:p>
                         </w:txbxContent>
                       </wps:txbx>
@@ -30821,7 +30831,7 @@
                                             <pic:cNvPicPr/>
                                           </pic:nvPicPr>
                                           <pic:blipFill>
-                                            <a:blip r:embed="rId29">
+                                            <a:blip r:embed="rId31">
                                               <a:extLst>
                                                 <a:ext uri="{28A0092B-C50C-407E-A947-70E740481C1C}">
                                                   <a14:useLocalDpi xmlns:a14="http://schemas.microsoft.com/office/drawing/2010/main" val="0"/>
@@ -30873,7 +30883,7 @@
                                             <pic:cNvPicPr/>
                                           </pic:nvPicPr>
                                           <pic:blipFill>
-                                            <a:blip r:embed="rId30">
+                                            <a:blip r:embed="rId32">
                                               <a:extLst>
                                                 <a:ext uri="{28A0092B-C50C-407E-A947-70E740481C1C}">
                                                   <a14:useLocalDpi xmlns:a14="http://schemas.microsoft.com/office/drawing/2010/main" val="0"/>
@@ -31029,7 +31039,7 @@
                                       <pic:cNvPicPr/>
                                     </pic:nvPicPr>
                                     <pic:blipFill>
-                                      <a:blip r:embed="rId29">
+                                      <a:blip r:embed="rId33">
                                         <a:extLst>
                                           <a:ext uri="{28A0092B-C50C-407E-A947-70E740481C1C}">
                                             <a14:useLocalDpi xmlns:a14="http://schemas.microsoft.com/office/drawing/2010/main" val="0"/>
@@ -31081,7 +31091,7 @@
                                       <pic:cNvPicPr/>
                                     </pic:nvPicPr>
                                     <pic:blipFill>
-                                      <a:blip r:embed="rId30">
+                                      <a:blip r:embed="rId34">
                                         <a:extLst>
                                           <a:ext uri="{28A0092B-C50C-407E-A947-70E740481C1C}">
                                             <a14:useLocalDpi xmlns:a14="http://schemas.microsoft.com/office/drawing/2010/main" val="0"/>
@@ -31459,14 +31469,14 @@
           <w:numId w:val="25"/>
         </w:numPr>
       </w:pPr>
-      <w:bookmarkStart w:id="68" w:name="_Toc485668492"/>
+      <w:bookmarkStart w:id="62" w:name="_Toc485668492"/>
       <w:r>
         <w:t>Xây dựng mạng</w:t>
       </w:r>
       <w:r>
         <w:t xml:space="preserve"> Neural nhận dạng ký tự</w:t>
       </w:r>
-      <w:bookmarkEnd w:id="68"/>
+      <w:bookmarkEnd w:id="62"/>
     </w:p>
     <w:p>
       <w:r>
@@ -31645,11 +31655,11 @@
           <w:numId w:val="25"/>
         </w:numPr>
       </w:pPr>
-      <w:bookmarkStart w:id="69" w:name="_Toc485668493"/>
+      <w:bookmarkStart w:id="63" w:name="_Toc485668493"/>
       <w:r>
         <w:t>Thực nghiệm chọn số lớp ẩn</w:t>
       </w:r>
-      <w:bookmarkEnd w:id="69"/>
+      <w:bookmarkEnd w:id="63"/>
     </w:p>
     <w:p>
       <w:r>
@@ -31783,7 +31793,7 @@
           <w:sz w:val="26"/>
         </w:rPr>
       </w:pPr>
-      <w:bookmarkStart w:id="70" w:name="_Toc485756988"/>
+      <w:bookmarkStart w:id="64" w:name="_Toc485756988"/>
       <w:r>
         <w:rPr>
           <w:sz w:val="26"/>
@@ -31864,7 +31874,7 @@
         </w:rPr>
         <w:t>: Bảng kết quả thu được từ quá trình thử số neural lớp ẩn</w:t>
       </w:r>
-      <w:bookmarkEnd w:id="70"/>
+      <w:bookmarkEnd w:id="64"/>
     </w:p>
     <w:tbl>
       <w:tblPr>
@@ -32693,11 +32703,11 @@
           <w:numId w:val="25"/>
         </w:numPr>
       </w:pPr>
-      <w:bookmarkStart w:id="71" w:name="_Toc485668494"/>
+      <w:bookmarkStart w:id="65" w:name="_Toc485668494"/>
       <w:r>
         <w:t>Thực nghiệm xác định tốc độ học</w:t>
       </w:r>
-      <w:bookmarkEnd w:id="71"/>
+      <w:bookmarkEnd w:id="65"/>
     </w:p>
     <w:p>
       <w:pPr>
@@ -32707,11 +32717,11 @@
           <w:numId w:val="25"/>
         </w:numPr>
       </w:pPr>
-      <w:bookmarkStart w:id="72" w:name="_Toc485668495"/>
+      <w:bookmarkStart w:id="66" w:name="_Toc485668495"/>
       <w:r>
         <w:t>Thực nghiệm tìm ngưỡng lỗi</w:t>
       </w:r>
-      <w:bookmarkEnd w:id="72"/>
+      <w:bookmarkEnd w:id="66"/>
     </w:p>
     <w:p>
       <w:pPr>
@@ -32721,11 +32731,11 @@
           <w:numId w:val="25"/>
         </w:numPr>
       </w:pPr>
-      <w:bookmarkStart w:id="73" w:name="_Toc485668496"/>
+      <w:bookmarkStart w:id="67" w:name="_Toc485668496"/>
       <w:r>
         <w:t>Kết quả  nhận dạng ký tự</w:t>
       </w:r>
-      <w:bookmarkEnd w:id="73"/>
+      <w:bookmarkEnd w:id="67"/>
     </w:p>
     <w:p>
       <w:r>
@@ -32795,7 +32805,7 @@
           <w:sz w:val="26"/>
         </w:rPr>
       </w:pPr>
-      <w:bookmarkStart w:id="74" w:name="_Toc485756989"/>
+      <w:bookmarkStart w:id="68" w:name="_Toc485756989"/>
       <w:r>
         <w:rPr>
           <w:sz w:val="26"/>
@@ -32876,7 +32886,7 @@
         </w:rPr>
         <w:t>: Kết quả nhận dạng trên các mẫu ký tự</w:t>
       </w:r>
-      <w:bookmarkEnd w:id="74"/>
+      <w:bookmarkEnd w:id="68"/>
     </w:p>
     <w:tbl>
       <w:tblPr>
@@ -34781,11 +34791,11 @@
           <w:numId w:val="25"/>
         </w:numPr>
       </w:pPr>
-      <w:bookmarkStart w:id="75" w:name="_Toc485668497"/>
+      <w:bookmarkStart w:id="69" w:name="_Toc485668497"/>
       <w:r>
         <w:t>Xây dựng ứng dụng</w:t>
       </w:r>
-      <w:bookmarkEnd w:id="75"/>
+      <w:bookmarkEnd w:id="69"/>
     </w:p>
     <w:p>
       <w:pPr>
@@ -34795,11 +34805,11 @@
           <w:numId w:val="25"/>
         </w:numPr>
       </w:pPr>
-      <w:bookmarkStart w:id="76" w:name="_Toc485668498"/>
+      <w:bookmarkStart w:id="70" w:name="_Toc485668498"/>
       <w:r>
         <w:t>Khảo sát chương trình đào tạo lớp 4</w:t>
       </w:r>
-      <w:bookmarkEnd w:id="76"/>
+      <w:bookmarkEnd w:id="70"/>
     </w:p>
     <w:p>
       <w:r>
@@ -34940,7 +34950,7 @@
           <w:numId w:val="25"/>
         </w:numPr>
       </w:pPr>
-      <w:bookmarkStart w:id="77" w:name="_Toc485668499"/>
+      <w:bookmarkStart w:id="71" w:name="_Toc485668499"/>
       <w:r>
         <w:t>Xác định y</w:t>
       </w:r>
@@ -34950,7 +34960,7 @@
       <w:r>
         <w:t>u</w:t>
       </w:r>
-      <w:bookmarkEnd w:id="77"/>
+      <w:bookmarkEnd w:id="71"/>
     </w:p>
     <w:p>
       <w:r>
@@ -35234,11 +35244,11 @@
           <w:numId w:val="25"/>
         </w:numPr>
       </w:pPr>
-      <w:bookmarkStart w:id="78" w:name="_Toc485668500"/>
+      <w:bookmarkStart w:id="72" w:name="_Toc485668500"/>
       <w:r>
         <w:t>Thiết kế cơ sở dữ liệu</w:t>
       </w:r>
-      <w:bookmarkEnd w:id="78"/>
+      <w:bookmarkEnd w:id="72"/>
     </w:p>
     <w:p>
       <w:r>
@@ -38291,11 +38301,11 @@
           <w:numId w:val="25"/>
         </w:numPr>
       </w:pPr>
-      <w:bookmarkStart w:id="79" w:name="_Toc485668501"/>
+      <w:bookmarkStart w:id="73" w:name="_Toc485668501"/>
       <w:r>
         <w:t>Cài đặt ứng dụng</w:t>
       </w:r>
-      <w:bookmarkEnd w:id="79"/>
+      <w:bookmarkEnd w:id="73"/>
     </w:p>
     <w:p>
       <w:r>
@@ -39343,7 +39353,7 @@
                     <pic:cNvPicPr/>
                   </pic:nvPicPr>
                   <pic:blipFill>
-                    <a:blip r:embed="rId31">
+                    <a:blip r:embed="rId35">
                       <a:extLst>
                         <a:ext uri="{28A0092B-C50C-407E-A947-70E740481C1C}">
                           <a14:useLocalDpi xmlns:a14="http://schemas.microsoft.com/office/drawing/2010/main" val="0"/>
@@ -39721,11 +39731,11 @@
           <w:numId w:val="25"/>
         </w:numPr>
       </w:pPr>
-      <w:bookmarkStart w:id="80" w:name="_Toc485668502"/>
+      <w:bookmarkStart w:id="74" w:name="_Toc485668502"/>
       <w:r>
         <w:t>Cài đặt ứng dụng</w:t>
       </w:r>
-      <w:bookmarkEnd w:id="80"/>
+      <w:bookmarkEnd w:id="74"/>
     </w:p>
     <w:p>
       <w:pPr>
@@ -39735,11 +39745,11 @@
           <w:numId w:val="25"/>
         </w:numPr>
       </w:pPr>
-      <w:bookmarkStart w:id="81" w:name="_Toc485668503"/>
+      <w:bookmarkStart w:id="75" w:name="_Toc485668503"/>
       <w:r>
         <w:t>Huấn luyện và lưu trữ mạng</w:t>
       </w:r>
-      <w:bookmarkEnd w:id="81"/>
+      <w:bookmarkEnd w:id="75"/>
     </w:p>
     <w:p>
       <w:pPr>
@@ -43348,11 +43358,11 @@
           <w:numId w:val="25"/>
         </w:numPr>
       </w:pPr>
-      <w:bookmarkStart w:id="82" w:name="_Toc485668504"/>
+      <w:bookmarkStart w:id="76" w:name="_Toc485668504"/>
       <w:r>
         <w:t>Các chức năng của học viên</w:t>
       </w:r>
-      <w:bookmarkEnd w:id="82"/>
+      <w:bookmarkEnd w:id="76"/>
     </w:p>
     <w:p>
       <w:r>
@@ -43650,7 +43660,7 @@
                     <pic:cNvPicPr/>
                   </pic:nvPicPr>
                   <pic:blipFill>
-                    <a:blip r:embed="rId32">
+                    <a:blip r:embed="rId36">
                       <a:extLst>
                         <a:ext uri="{28A0092B-C50C-407E-A947-70E740481C1C}">
                           <a14:useLocalDpi xmlns:a14="http://schemas.microsoft.com/office/drawing/2010/main" val="0"/>
@@ -43717,7 +43727,7 @@
                     <pic:cNvPicPr/>
                   </pic:nvPicPr>
                   <pic:blipFill>
-                    <a:blip r:embed="rId33">
+                    <a:blip r:embed="rId37">
                       <a:extLst>
                         <a:ext uri="{28A0092B-C50C-407E-A947-70E740481C1C}">
                           <a14:useLocalDpi xmlns:a14="http://schemas.microsoft.com/office/drawing/2010/main" val="0"/>
@@ -43796,11 +43806,11 @@
           <w:numId w:val="25"/>
         </w:numPr>
       </w:pPr>
-      <w:bookmarkStart w:id="83" w:name="_Toc485668505"/>
+      <w:bookmarkStart w:id="77" w:name="_Toc485668505"/>
       <w:r>
         <w:t>Các chức năng quản lý</w:t>
       </w:r>
-      <w:bookmarkEnd w:id="83"/>
+      <w:bookmarkEnd w:id="77"/>
     </w:p>
     <w:p>
       <w:r>
@@ -43838,7 +43848,7 @@
                     <pic:cNvPicPr/>
                   </pic:nvPicPr>
                   <pic:blipFill>
-                    <a:blip r:embed="rId34">
+                    <a:blip r:embed="rId38">
                       <a:extLst>
                         <a:ext uri="{28A0092B-C50C-407E-A947-70E740481C1C}">
                           <a14:useLocalDpi xmlns:a14="http://schemas.microsoft.com/office/drawing/2010/main" val="0"/>
@@ -43874,7 +43884,7 @@
           <w:sz w:val="26"/>
         </w:rPr>
       </w:pPr>
-      <w:bookmarkStart w:id="84" w:name="_Toc485757017"/>
+      <w:bookmarkStart w:id="78" w:name="_Toc485757017"/>
       <w:r>
         <w:rPr>
           <w:sz w:val="26"/>
@@ -43967,14 +43977,12 @@
         </w:rPr>
         <w:t>diện trang chỉnh sửa từ vựng</w:t>
       </w:r>
-      <w:bookmarkEnd w:id="84"/>
+      <w:bookmarkEnd w:id="78"/>
     </w:p>
     <w:p>
       <w:r>
         <w:t>Quản lý bài học cho phép quản trị viên thêm, xoá, sửa cập nhật các nội dung như tên bài học, nội dung bài học, …</w:t>
       </w:r>
-      <w:bookmarkStart w:id="85" w:name="_GoBack"/>
-      <w:bookmarkEnd w:id="85"/>
     </w:p>
     <w:p>
       <w:pPr>
@@ -44003,7 +44011,7 @@
                     <pic:cNvPicPr/>
                   </pic:nvPicPr>
                   <pic:blipFill>
-                    <a:blip r:embed="rId35" cstate="print">
+                    <a:blip r:embed="rId39" cstate="print">
                       <a:extLst>
                         <a:ext uri="{28A0092B-C50C-407E-A947-70E740481C1C}">
                           <a14:useLocalDpi xmlns:a14="http://schemas.microsoft.com/office/drawing/2010/main" val="0"/>
@@ -44039,7 +44047,7 @@
           <w:sz w:val="26"/>
         </w:rPr>
       </w:pPr>
-      <w:bookmarkStart w:id="86" w:name="_Toc485757018"/>
+      <w:bookmarkStart w:id="79" w:name="_Toc485757018"/>
       <w:r>
         <w:rPr>
           <w:sz w:val="26"/>
@@ -44120,7 +44128,7 @@
         </w:rPr>
         <w:t>: Trang danh sách từ vựng</w:t>
       </w:r>
-      <w:bookmarkEnd w:id="86"/>
+      <w:bookmarkEnd w:id="79"/>
     </w:p>
     <w:p>
       <w:pPr>
@@ -44158,7 +44166,7 @@
                     <pic:cNvPicPr/>
                   </pic:nvPicPr>
                   <pic:blipFill>
-                    <a:blip r:embed="rId36" cstate="print">
+                    <a:blip r:embed="rId40" cstate="print">
                       <a:extLst>
                         <a:ext uri="{28A0092B-C50C-407E-A947-70E740481C1C}">
                           <a14:useLocalDpi xmlns:a14="http://schemas.microsoft.com/office/drawing/2010/main" val="0"/>
@@ -44225,7 +44233,7 @@
       <w:pPr>
         <w:pStyle w:val="Heading1"/>
       </w:pPr>
-      <w:bookmarkStart w:id="87" w:name="_Toc485668506"/>
+      <w:bookmarkStart w:id="80" w:name="_Toc485668506"/>
       <w:r>
         <w:lastRenderedPageBreak/>
         <w:t xml:space="preserve">CHƯƠNG 4: </w:t>
@@ -44233,7 +44241,7 @@
       <w:r>
         <w:t>KẾT LUẬN VÀ HƯỚNG PHÁT TRIỂN</w:t>
       </w:r>
-      <w:bookmarkEnd w:id="87"/>
+      <w:bookmarkEnd w:id="80"/>
     </w:p>
     <w:p>
       <w:pPr>
@@ -44243,11 +44251,11 @@
           <w:numId w:val="40"/>
         </w:numPr>
       </w:pPr>
-      <w:bookmarkStart w:id="88" w:name="_Toc485668507"/>
+      <w:bookmarkStart w:id="81" w:name="_Toc485668507"/>
       <w:r>
         <w:t>Kết quả đạt được</w:t>
       </w:r>
-      <w:bookmarkEnd w:id="88"/>
+      <w:bookmarkEnd w:id="81"/>
     </w:p>
     <w:p>
       <w:r>
@@ -44303,11 +44311,11 @@
           <w:numId w:val="40"/>
         </w:numPr>
       </w:pPr>
-      <w:bookmarkStart w:id="89" w:name="_Toc485668508"/>
+      <w:bookmarkStart w:id="82" w:name="_Toc485668508"/>
       <w:r>
         <w:t>Hướng phát triển</w:t>
       </w:r>
-      <w:bookmarkEnd w:id="89"/>
+      <w:bookmarkEnd w:id="82"/>
     </w:p>
     <w:p>
       <w:r>
@@ -45362,6 +45370,106 @@
 </file>
 
 <file path=word/header1.xml><?xml version="1.0" encoding="utf-8"?>
+<w:hdr xmlns:wpc="http://schemas.microsoft.com/office/word/2010/wordprocessingCanvas" xmlns:mo="http://schemas.microsoft.com/office/mac/office/2008/main" xmlns:mc="http://schemas.openxmlformats.org/markup-compatibility/2006" xmlns:mv="urn:schemas-microsoft-com:mac:vml" xmlns:o="urn:schemas-microsoft-com:office:office" xmlns:r="http://schemas.openxmlformats.org/officeDocument/2006/relationships" xmlns:m="http://schemas.openxmlformats.org/officeDocument/2006/math" xmlns:v="urn:schemas-microsoft-com:vml" xmlns:wp14="http://schemas.microsoft.com/office/word/2010/wordprocessingDrawing" xmlns:wp="http://schemas.openxmlformats.org/drawingml/2006/wordprocessingDrawing" xmlns:w10="urn:schemas-microsoft-com:office:word" xmlns:w="http://schemas.openxmlformats.org/wordprocessingml/2006/main" xmlns:w14="http://schemas.microsoft.com/office/word/2010/wordml" xmlns:w15="http://schemas.microsoft.com/office/word/2012/wordml" xmlns:wpg="http://schemas.microsoft.com/office/word/2010/wordprocessingGroup" xmlns:wpi="http://schemas.microsoft.com/office/word/2010/wordprocessingInk" xmlns:wne="http://schemas.microsoft.com/office/word/2006/wordml" xmlns:wps="http://schemas.microsoft.com/office/word/2010/wordprocessingShape" mc:Ignorable="w14 w15 wp14">
+  <w:p>
+    <w:pPr>
+      <w:pStyle w:val="Header"/>
+      <w:framePr w:wrap="none" w:vAnchor="text" w:hAnchor="margin" w:xAlign="center" w:y="1"/>
+      <w:rPr>
+        <w:rStyle w:val="PageNumber"/>
+      </w:rPr>
+    </w:pPr>
+    <w:r>
+      <w:rPr>
+        <w:rStyle w:val="PageNumber"/>
+      </w:rPr>
+      <w:fldChar w:fldCharType="begin"/>
+    </w:r>
+    <w:r>
+      <w:rPr>
+        <w:rStyle w:val="PageNumber"/>
+      </w:rPr>
+      <w:instrText xml:space="preserve">PAGE  </w:instrText>
+    </w:r>
+    <w:r>
+      <w:rPr>
+        <w:rStyle w:val="PageNumber"/>
+      </w:rPr>
+      <w:fldChar w:fldCharType="separate"/>
+    </w:r>
+    <w:r>
+      <w:rPr>
+        <w:rStyle w:val="PageNumber"/>
+        <w:noProof/>
+      </w:rPr>
+      <w:t>12</w:t>
+    </w:r>
+    <w:r>
+      <w:rPr>
+        <w:rStyle w:val="PageNumber"/>
+      </w:rPr>
+      <w:fldChar w:fldCharType="end"/>
+    </w:r>
+  </w:p>
+  <w:p>
+    <w:pPr>
+      <w:pStyle w:val="Header"/>
+    </w:pPr>
+  </w:p>
+</w:hdr>
+</file>
+
+<file path=word/header2.xml><?xml version="1.0" encoding="utf-8"?>
+<w:hdr xmlns:wpc="http://schemas.microsoft.com/office/word/2010/wordprocessingCanvas" xmlns:mo="http://schemas.microsoft.com/office/mac/office/2008/main" xmlns:mc="http://schemas.openxmlformats.org/markup-compatibility/2006" xmlns:mv="urn:schemas-microsoft-com:mac:vml" xmlns:o="urn:schemas-microsoft-com:office:office" xmlns:r="http://schemas.openxmlformats.org/officeDocument/2006/relationships" xmlns:m="http://schemas.openxmlformats.org/officeDocument/2006/math" xmlns:v="urn:schemas-microsoft-com:vml" xmlns:wp14="http://schemas.microsoft.com/office/word/2010/wordprocessingDrawing" xmlns:wp="http://schemas.openxmlformats.org/drawingml/2006/wordprocessingDrawing" xmlns:w10="urn:schemas-microsoft-com:office:word" xmlns:w="http://schemas.openxmlformats.org/wordprocessingml/2006/main" xmlns:w14="http://schemas.microsoft.com/office/word/2010/wordml" xmlns:w15="http://schemas.microsoft.com/office/word/2012/wordml" xmlns:wpg="http://schemas.microsoft.com/office/word/2010/wordprocessingGroup" xmlns:wpi="http://schemas.microsoft.com/office/word/2010/wordprocessingInk" xmlns:wne="http://schemas.microsoft.com/office/word/2006/wordml" xmlns:wps="http://schemas.microsoft.com/office/word/2010/wordprocessingShape" mc:Ignorable="w14 w15 wp14">
+  <w:p>
+    <w:pPr>
+      <w:pStyle w:val="Header"/>
+      <w:framePr w:wrap="none" w:vAnchor="text" w:hAnchor="margin" w:xAlign="center" w:y="1"/>
+      <w:rPr>
+        <w:rStyle w:val="PageNumber"/>
+      </w:rPr>
+    </w:pPr>
+    <w:r>
+      <w:rPr>
+        <w:rStyle w:val="PageNumber"/>
+      </w:rPr>
+      <w:fldChar w:fldCharType="begin"/>
+    </w:r>
+    <w:r>
+      <w:rPr>
+        <w:rStyle w:val="PageNumber"/>
+      </w:rPr>
+      <w:instrText xml:space="preserve">PAGE  </w:instrText>
+    </w:r>
+    <w:r>
+      <w:rPr>
+        <w:rStyle w:val="PageNumber"/>
+      </w:rPr>
+      <w:fldChar w:fldCharType="separate"/>
+    </w:r>
+    <w:r>
+      <w:rPr>
+        <w:rStyle w:val="PageNumber"/>
+        <w:noProof/>
+      </w:rPr>
+      <w:t>11</w:t>
+    </w:r>
+    <w:r>
+      <w:rPr>
+        <w:rStyle w:val="PageNumber"/>
+      </w:rPr>
+      <w:fldChar w:fldCharType="end"/>
+    </w:r>
+  </w:p>
+  <w:p>
+    <w:pPr>
+      <w:pStyle w:val="Header"/>
+    </w:pPr>
+  </w:p>
+</w:hdr>
+</file>
+
+<file path=word/header3.xml><?xml version="1.0" encoding="utf-8"?>
 <w:hdr xmlns:wpc="http://schemas.microsoft.com/office/word/2010/wordprocessingCanvas" xmlns:mo="http://schemas.microsoft.com/office/mac/office/2008/main" xmlns:mc="http://schemas.openxmlformats.org/markup-compatibility/2006" xmlns:mv="urn:schemas-microsoft-com:mac:vml" xmlns:o="urn:schemas-microsoft-com:office:office" xmlns:r="http://schemas.openxmlformats.org/officeDocument/2006/relationships" xmlns:m="http://schemas.openxmlformats.org/officeDocument/2006/math" xmlns:v="urn:schemas-microsoft-com:vml" xmlns:wp14="http://schemas.microsoft.com/office/word/2010/wordprocessingDrawing" xmlns:wp="http://schemas.openxmlformats.org/drawingml/2006/wordprocessingDrawing" xmlns:w10="urn:schemas-microsoft-com:office:word" xmlns:w="http://schemas.openxmlformats.org/wordprocessingml/2006/main" xmlns:w14="http://schemas.microsoft.com/office/word/2010/wordml" xmlns:w15="http://schemas.microsoft.com/office/word/2012/wordml" xmlns:wpg="http://schemas.microsoft.com/office/word/2010/wordprocessingGroup" xmlns:wpi="http://schemas.microsoft.com/office/word/2010/wordprocessingInk" xmlns:wne="http://schemas.microsoft.com/office/word/2006/wordml" xmlns:wps="http://schemas.microsoft.com/office/word/2010/wordprocessingShape" mc:Ignorable="w14 w15 wp14">
   <w:p>
     <w:pPr>
@@ -51210,7 +51318,7 @@
 </file>
 
 <file path=customXml/itemProps1.xml><?xml version="1.0" encoding="utf-8"?>
-<ds:datastoreItem xmlns:ds="http://schemas.openxmlformats.org/officeDocument/2006/customXml" ds:itemID="{61F0D5EC-FAB8-6541-B012-F949CCF7B378}">
+<ds:datastoreItem xmlns:ds="http://schemas.openxmlformats.org/officeDocument/2006/customXml" ds:itemID="{FC53D200-001D-AB4A-A61A-7DAA0EAAA827}">
   <ds:schemaRefs>
     <ds:schemaRef ds:uri="http://schemas.openxmlformats.org/officeDocument/2006/bibliography"/>
   </ds:schemaRefs>

</xml_diff>